<commit_message>
added showcase video frames
</commit_message>
<xml_diff>
--- a/Robot Vision Midterm Report.docx
+++ b/Robot Vision Midterm Report.docx
@@ -48,7 +48,15 @@
       </w:r>
       <w:proofErr w:type="spellEnd"/>
       <w:r>
-        <w:t xml:space="preserve"> (2022-15281, Civil and Environmental Engineering)</w:t>
+        <w:t xml:space="preserve"> (2022-15281, </w:t>
+      </w:r>
+      <w:proofErr w:type="spellStart"/>
+      <w:r>
+        <w:t>Civil</w:t>
+      </w:r>
+      <w:proofErr w:type="spellEnd"/>
+      <w:r>
+        <w:t xml:space="preserve"> and Environmental Engineering)</w:t>
       </w:r>
     </w:p>
     <w:p>
@@ -56,8 +64,13 @@
         <w:ind w:firstLine="425"/>
         <w:jc w:val="center"/>
       </w:pPr>
-      <w:r>
-        <w:t xml:space="preserve">Chao </w:t>
+      <w:proofErr w:type="spellStart"/>
+      <w:r>
+        <w:t>Chao</w:t>
+      </w:r>
+      <w:proofErr w:type="spellEnd"/>
+      <w:r>
+        <w:t xml:space="preserve"> </w:t>
       </w:r>
       <w:proofErr w:type="spellStart"/>
       <w:r>
@@ -65,7 +78,15 @@
       </w:r>
       <w:proofErr w:type="spellEnd"/>
       <w:r>
-        <w:t xml:space="preserve"> (2024-81353, Mechanical Engineering)</w:t>
+        <w:t xml:space="preserve"> (2024-81353, </w:t>
+      </w:r>
+      <w:proofErr w:type="spellStart"/>
+      <w:r>
+        <w:t>Mechanical</w:t>
+      </w:r>
+      <w:proofErr w:type="spellEnd"/>
+      <w:r>
+        <w:t xml:space="preserve"> Engineering)</w:t>
       </w:r>
     </w:p>
     <w:p>
@@ -89,13 +110,41 @@
           <w:szCs w:val="34"/>
         </w:rPr>
       </w:pPr>
+      <w:proofErr w:type="spellStart"/>
       <w:r>
         <w:rPr>
           <w:b/>
           <w:sz w:val="34"/>
           <w:szCs w:val="34"/>
         </w:rPr>
-        <w:t xml:space="preserve">Part 1: Detecting </w:t>
+        <w:t>Part</w:t>
+      </w:r>
+      <w:proofErr w:type="spellEnd"/>
+      <w:r>
+        <w:rPr>
+          <w:b/>
+          <w:sz w:val="34"/>
+          <w:szCs w:val="34"/>
+        </w:rPr>
+        <w:t xml:space="preserve"> 1: </w:t>
+      </w:r>
+      <w:proofErr w:type="spellStart"/>
+      <w:r>
+        <w:rPr>
+          <w:b/>
+          <w:sz w:val="34"/>
+          <w:szCs w:val="34"/>
+        </w:rPr>
+        <w:t>Detecting</w:t>
+      </w:r>
+      <w:proofErr w:type="spellEnd"/>
+      <w:r>
+        <w:rPr>
+          <w:b/>
+          <w:sz w:val="34"/>
+          <w:szCs w:val="34"/>
+        </w:rPr>
+        <w:t xml:space="preserve"> </w:t>
       </w:r>
       <w:proofErr w:type="spellStart"/>
       <w:r>
@@ -183,7 +232,47 @@
         <w:ind w:firstLine="425"/>
       </w:pPr>
       <w:r>
-        <w:t xml:space="preserve">We have started with the part that transforms the detected 2d </w:t>
+        <w:t xml:space="preserve">We have started with the </w:t>
+      </w:r>
+      <w:proofErr w:type="spellStart"/>
+      <w:r>
+        <w:t>part</w:t>
+      </w:r>
+      <w:proofErr w:type="spellEnd"/>
+      <w:r>
+        <w:t xml:space="preserve"> </w:t>
+      </w:r>
+      <w:proofErr w:type="spellStart"/>
+      <w:r>
+        <w:t>that</w:t>
+      </w:r>
+      <w:proofErr w:type="spellEnd"/>
+      <w:r>
+        <w:t xml:space="preserve"> </w:t>
+      </w:r>
+      <w:proofErr w:type="spellStart"/>
+      <w:r>
+        <w:t>transforms</w:t>
+      </w:r>
+      <w:proofErr w:type="spellEnd"/>
+      <w:r>
+        <w:t xml:space="preserve"> </w:t>
+      </w:r>
+      <w:proofErr w:type="spellStart"/>
+      <w:r>
+        <w:t>the</w:t>
+      </w:r>
+      <w:proofErr w:type="spellEnd"/>
+      <w:r>
+        <w:t xml:space="preserve"> </w:t>
+      </w:r>
+      <w:proofErr w:type="spellStart"/>
+      <w:r>
+        <w:t>detected</w:t>
+      </w:r>
+      <w:proofErr w:type="spellEnd"/>
+      <w:r>
+        <w:t xml:space="preserve"> 2d </w:t>
       </w:r>
       <w:proofErr w:type="spellStart"/>
       <w:r>
@@ -191,7 +280,63 @@
       </w:r>
       <w:proofErr w:type="spellEnd"/>
       <w:r>
-        <w:t xml:space="preserve"> into the 3d position of the car. The knowns are the detected 2d </w:t>
+        <w:t xml:space="preserve"> </w:t>
+      </w:r>
+      <w:proofErr w:type="spellStart"/>
+      <w:r>
+        <w:t>into</w:t>
+      </w:r>
+      <w:proofErr w:type="spellEnd"/>
+      <w:r>
+        <w:t xml:space="preserve"> </w:t>
+      </w:r>
+      <w:proofErr w:type="spellStart"/>
+      <w:r>
+        <w:t>the</w:t>
+      </w:r>
+      <w:proofErr w:type="spellEnd"/>
+      <w:r>
+        <w:t xml:space="preserve"> 3d </w:t>
+      </w:r>
+      <w:proofErr w:type="spellStart"/>
+      <w:r>
+        <w:t>position</w:t>
+      </w:r>
+      <w:proofErr w:type="spellEnd"/>
+      <w:r>
+        <w:t xml:space="preserve"> of the car. The </w:t>
+      </w:r>
+      <w:proofErr w:type="spellStart"/>
+      <w:r>
+        <w:t>knowns</w:t>
+      </w:r>
+      <w:proofErr w:type="spellEnd"/>
+      <w:r>
+        <w:t xml:space="preserve"> </w:t>
+      </w:r>
+      <w:proofErr w:type="spellStart"/>
+      <w:r>
+        <w:t>are</w:t>
+      </w:r>
+      <w:proofErr w:type="spellEnd"/>
+      <w:r>
+        <w:t xml:space="preserve"> </w:t>
+      </w:r>
+      <w:proofErr w:type="spellStart"/>
+      <w:r>
+        <w:t>the</w:t>
+      </w:r>
+      <w:proofErr w:type="spellEnd"/>
+      <w:r>
+        <w:t xml:space="preserve"> </w:t>
+      </w:r>
+      <w:proofErr w:type="spellStart"/>
+      <w:r>
+        <w:t>detected</w:t>
+      </w:r>
+      <w:proofErr w:type="spellEnd"/>
+      <w:r>
+        <w:t xml:space="preserve"> 2d </w:t>
       </w:r>
       <w:proofErr w:type="spellStart"/>
       <w:r>
@@ -199,7 +344,55 @@
       </w:r>
       <w:proofErr w:type="spellEnd"/>
       <w:r>
-        <w:t xml:space="preserve"> from Part 1, the projection Matrix that can be calculated with the focal length of the camera and its sensor size and the 3d model. The unknown is the </w:t>
+        <w:t xml:space="preserve"> </w:t>
+      </w:r>
+      <w:proofErr w:type="spellStart"/>
+      <w:r>
+        <w:t>from</w:t>
+      </w:r>
+      <w:proofErr w:type="spellEnd"/>
+      <w:r>
+        <w:t xml:space="preserve"> </w:t>
+      </w:r>
+      <w:proofErr w:type="spellStart"/>
+      <w:r>
+        <w:t>Part</w:t>
+      </w:r>
+      <w:proofErr w:type="spellEnd"/>
+      <w:r>
+        <w:t xml:space="preserve"> 1, </w:t>
+      </w:r>
+      <w:proofErr w:type="spellStart"/>
+      <w:r>
+        <w:t>the</w:t>
+      </w:r>
+      <w:proofErr w:type="spellEnd"/>
+      <w:r>
+        <w:t xml:space="preserve"> projection Matrix that can be calculated with the focal length of the camera and its sensor size and the 3d model. The </w:t>
+      </w:r>
+      <w:proofErr w:type="spellStart"/>
+      <w:r>
+        <w:t>unknown</w:t>
+      </w:r>
+      <w:proofErr w:type="spellEnd"/>
+      <w:r>
+        <w:t xml:space="preserve"> </w:t>
+      </w:r>
+      <w:proofErr w:type="spellStart"/>
+      <w:r>
+        <w:t>is</w:t>
+      </w:r>
+      <w:proofErr w:type="spellEnd"/>
+      <w:r>
+        <w:t xml:space="preserve"> </w:t>
+      </w:r>
+      <w:proofErr w:type="spellStart"/>
+      <w:r>
+        <w:t>the</w:t>
+      </w:r>
+      <w:proofErr w:type="spellEnd"/>
+      <w:r>
+        <w:t xml:space="preserve"> </w:t>
       </w:r>
       <w:proofErr w:type="spellStart"/>
       <w:r>
@@ -207,7 +400,39 @@
       </w:r>
       <w:proofErr w:type="spellEnd"/>
       <w:r>
-        <w:t xml:space="preserve"> that describes the translation and scale of the 3d model in the scene. The 3d model is given as a .obj.</w:t>
+        <w:t xml:space="preserve"> </w:t>
+      </w:r>
+      <w:proofErr w:type="spellStart"/>
+      <w:r>
+        <w:t>that</w:t>
+      </w:r>
+      <w:proofErr w:type="spellEnd"/>
+      <w:r>
+        <w:t xml:space="preserve"> </w:t>
+      </w:r>
+      <w:proofErr w:type="spellStart"/>
+      <w:r>
+        <w:t>describes</w:t>
+      </w:r>
+      <w:proofErr w:type="spellEnd"/>
+      <w:r>
+        <w:t xml:space="preserve"> </w:t>
+      </w:r>
+      <w:proofErr w:type="spellStart"/>
+      <w:r>
+        <w:t>the</w:t>
+      </w:r>
+      <w:proofErr w:type="spellEnd"/>
+      <w:r>
+        <w:t xml:space="preserve"> </w:t>
+      </w:r>
+      <w:proofErr w:type="spellStart"/>
+      <w:r>
+        <w:t>translation</w:t>
+      </w:r>
+      <w:proofErr w:type="spellEnd"/>
+      <w:r>
+        <w:t xml:space="preserve"> and scale of the 3d model in the scene. The 3d model is given as a .obj.</w:t>
       </w:r>
     </w:p>
     <w:p>
@@ -215,6 +440,9 @@
         <w:ind w:firstLine="425"/>
       </w:pPr>
       <w:r>
+        <w:rPr>
+          <w:noProof/>
+        </w:rPr>
         <w:drawing>
           <wp:anchor distT="0" distB="0" distL="114300" distR="114300" simplePos="0" relativeHeight="251660288" behindDoc="1" locked="0" layoutInCell="1" allowOverlap="1" wp14:anchorId="5CD29C1F" wp14:editId="382ABA14">
             <wp:simplePos x="0" y="0"/>
@@ -285,8 +513,11 @@
         <w:ind w:firstLine="425"/>
       </w:pPr>
       <w:r>
+        <w:rPr>
+          <w:noProof/>
+        </w:rPr>
         <w:drawing>
-          <wp:anchor distT="0" distB="0" distL="114300" distR="114300" simplePos="0" relativeHeight="251661312" behindDoc="0" locked="0" layoutInCell="1" allowOverlap="1" wp14:anchorId="0083FCB1" wp14:editId="3753290C">
+          <wp:anchor distT="0" distB="0" distL="114300" distR="114300" simplePos="0" relativeHeight="251661312" behindDoc="0" locked="0" layoutInCell="1" allowOverlap="1" wp14:anchorId="0083FCB1" wp14:editId="555821FE">
             <wp:simplePos x="0" y="0"/>
             <wp:positionH relativeFrom="margin">
               <wp:align>center</wp:align>
@@ -360,7 +591,40 @@
         <w:ind w:firstLine="425"/>
       </w:pPr>
       <w:r>
-        <w:t xml:space="preserve">The relation of the 2d points and the 3d points is as follows: The 2d points are the first two components of the vector x’ = </w:t>
+        <w:lastRenderedPageBreak/>
+        <w:t xml:space="preserve">The relation of the 2d points and the 3d points is as follows: The 2d points are the first two </w:t>
+      </w:r>
+      <w:proofErr w:type="spellStart"/>
+      <w:r>
+        <w:t>components</w:t>
+      </w:r>
+      <w:proofErr w:type="spellEnd"/>
+      <w:r>
+        <w:t xml:space="preserve"> of </w:t>
+      </w:r>
+      <w:proofErr w:type="spellStart"/>
+      <w:r>
+        <w:t>the</w:t>
+      </w:r>
+      <w:proofErr w:type="spellEnd"/>
+      <w:r>
+        <w:t xml:space="preserve"> </w:t>
+      </w:r>
+      <w:proofErr w:type="spellStart"/>
+      <w:r>
+        <w:t>vector</w:t>
+      </w:r>
+      <w:proofErr w:type="spellEnd"/>
+      <w:r>
+        <w:t xml:space="preserve"> </w:t>
+      </w:r>
+      <w:proofErr w:type="spellStart"/>
+      <w:r>
+        <w:t>x</w:t>
+      </w:r>
+      <w:proofErr w:type="spellEnd"/>
+      <w:r>
+        <w:t xml:space="preserve">’ = </w:t>
       </w:r>
       <w:proofErr w:type="spellStart"/>
       <w:r>
@@ -376,7 +640,23 @@
       </w:r>
       <w:proofErr w:type="spellEnd"/>
       <w:r>
-        <w:t xml:space="preserve"> * x after the perspective division of x’ by the 4th component of x’.</w:t>
+        <w:t xml:space="preserve"> * </w:t>
+      </w:r>
+      <w:proofErr w:type="spellStart"/>
+      <w:r>
+        <w:t>x</w:t>
+      </w:r>
+      <w:proofErr w:type="spellEnd"/>
+      <w:r>
+        <w:t xml:space="preserve"> </w:t>
+      </w:r>
+      <w:proofErr w:type="spellStart"/>
+      <w:r>
+        <w:t>after</w:t>
+      </w:r>
+      <w:proofErr w:type="spellEnd"/>
+      <w:r>
+        <w:t xml:space="preserve"> the perspective division of x’ by the 4th component of x’.</w:t>
       </w:r>
     </w:p>
     <w:p>
@@ -645,15 +925,47 @@
         <w:ind w:firstLine="425"/>
       </w:pPr>
       <w:r>
-        <w:t xml:space="preserve">The 3d points inside the view frustum get transformed into the Normalised Device coordinates. But we only have the 2d positions that you see in the second image. Because we have </w:t>
-      </w:r>
-      <w:proofErr w:type="gramStart"/>
-      <w:r>
-        <w:t>this</w:t>
-      </w:r>
-      <w:proofErr w:type="gramEnd"/>
-      <w:r>
-        <w:t xml:space="preserve"> we cannot fully reconstruct the 4x4 </w:t>
+        <w:t xml:space="preserve">The 3d points inside the view frustum get transformed into the Normalised Device coordinates. But we only have the 2d positions that you see in the second image. Because we have this </w:t>
+      </w:r>
+      <w:proofErr w:type="spellStart"/>
+      <w:r>
+        <w:t>we</w:t>
+      </w:r>
+      <w:proofErr w:type="spellEnd"/>
+      <w:r>
+        <w:t xml:space="preserve"> </w:t>
+      </w:r>
+      <w:proofErr w:type="spellStart"/>
+      <w:r>
+        <w:t>cannot</w:t>
+      </w:r>
+      <w:proofErr w:type="spellEnd"/>
+      <w:r>
+        <w:t xml:space="preserve"> </w:t>
+      </w:r>
+      <w:proofErr w:type="spellStart"/>
+      <w:r>
+        <w:t>fully</w:t>
+      </w:r>
+      <w:proofErr w:type="spellEnd"/>
+      <w:r>
+        <w:t xml:space="preserve"> </w:t>
+      </w:r>
+      <w:proofErr w:type="spellStart"/>
+      <w:r>
+        <w:t>reconstruct</w:t>
+      </w:r>
+      <w:proofErr w:type="spellEnd"/>
+      <w:r>
+        <w:t xml:space="preserve"> </w:t>
+      </w:r>
+      <w:proofErr w:type="spellStart"/>
+      <w:r>
+        <w:t>the</w:t>
+      </w:r>
+      <w:proofErr w:type="spellEnd"/>
+      <w:r>
+        <w:t xml:space="preserve"> 4x4 </w:t>
       </w:r>
       <w:proofErr w:type="spellStart"/>
       <w:r>
@@ -661,15 +973,39 @@
       </w:r>
       <w:proofErr w:type="spellEnd"/>
       <w:r>
-        <w:t xml:space="preserve">, since the scale could vary freely. But </w:t>
-      </w:r>
-      <w:proofErr w:type="gramStart"/>
-      <w:r>
-        <w:t>fortunately</w:t>
-      </w:r>
-      <w:proofErr w:type="gramEnd"/>
-      <w:r>
-        <w:t xml:space="preserve"> we know that the scale is one, so that is not a problem. </w:t>
+        <w:t xml:space="preserve">, </w:t>
+      </w:r>
+      <w:proofErr w:type="spellStart"/>
+      <w:r>
+        <w:t>since</w:t>
+      </w:r>
+      <w:proofErr w:type="spellEnd"/>
+      <w:r>
+        <w:t xml:space="preserve"> </w:t>
+      </w:r>
+      <w:proofErr w:type="spellStart"/>
+      <w:r>
+        <w:t>the</w:t>
+      </w:r>
+      <w:proofErr w:type="spellEnd"/>
+      <w:r>
+        <w:t xml:space="preserve"> </w:t>
+      </w:r>
+      <w:proofErr w:type="spellStart"/>
+      <w:r>
+        <w:t>scale</w:t>
+      </w:r>
+      <w:proofErr w:type="spellEnd"/>
+      <w:r>
+        <w:t xml:space="preserve"> </w:t>
+      </w:r>
+      <w:proofErr w:type="spellStart"/>
+      <w:r>
+        <w:t>could</w:t>
+      </w:r>
+      <w:proofErr w:type="spellEnd"/>
+      <w:r>
+        <w:t xml:space="preserve"> vary freely. But fortunately we know that the scale is one, so that is not a problem. </w:t>
       </w:r>
     </w:p>
     <w:p>
@@ -682,7 +1018,55 @@
         <w:ind w:firstLine="425"/>
       </w:pPr>
       <w:r>
-        <w:t xml:space="preserve">We have done literature review and found two promising ways to solve for the </w:t>
+        <w:t xml:space="preserve">We have done literature review and found two </w:t>
+      </w:r>
+      <w:proofErr w:type="spellStart"/>
+      <w:r>
+        <w:t>promising</w:t>
+      </w:r>
+      <w:proofErr w:type="spellEnd"/>
+      <w:r>
+        <w:t xml:space="preserve"> </w:t>
+      </w:r>
+      <w:proofErr w:type="spellStart"/>
+      <w:r>
+        <w:t>ways</w:t>
+      </w:r>
+      <w:proofErr w:type="spellEnd"/>
+      <w:r>
+        <w:t xml:space="preserve"> </w:t>
+      </w:r>
+      <w:proofErr w:type="spellStart"/>
+      <w:r>
+        <w:t>to</w:t>
+      </w:r>
+      <w:proofErr w:type="spellEnd"/>
+      <w:r>
+        <w:t xml:space="preserve"> </w:t>
+      </w:r>
+      <w:proofErr w:type="spellStart"/>
+      <w:r>
+        <w:t>solve</w:t>
+      </w:r>
+      <w:proofErr w:type="spellEnd"/>
+      <w:r>
+        <w:t xml:space="preserve"> </w:t>
+      </w:r>
+      <w:proofErr w:type="spellStart"/>
+      <w:r>
+        <w:t>for</w:t>
+      </w:r>
+      <w:proofErr w:type="spellEnd"/>
+      <w:r>
+        <w:t xml:space="preserve"> </w:t>
+      </w:r>
+      <w:proofErr w:type="spellStart"/>
+      <w:r>
+        <w:t>the</w:t>
+      </w:r>
+      <w:proofErr w:type="spellEnd"/>
+      <w:r>
+        <w:t xml:space="preserve"> </w:t>
       </w:r>
       <w:proofErr w:type="spellStart"/>
       <w:r>
@@ -690,7 +1074,2905 @@
       </w:r>
       <w:proofErr w:type="spellEnd"/>
       <w:r>
-        <w:t>. The first one is with a Direct linear transformation. One problem with this approach is that it does not enforce the orthogonality of the rotation. </w:t>
+        <w:t xml:space="preserve">. The first one is with </w:t>
+      </w:r>
+      <w:proofErr w:type="spellStart"/>
+      <w:r>
+        <w:t>a</w:t>
+      </w:r>
+      <w:proofErr w:type="spellEnd"/>
+      <w:r>
+        <w:t xml:space="preserve"> </w:t>
+      </w:r>
+      <w:proofErr w:type="spellStart"/>
+      <w:r>
+        <w:t>Direct</w:t>
+      </w:r>
+      <w:proofErr w:type="spellEnd"/>
+      <w:r>
+        <w:t xml:space="preserve"> </w:t>
+      </w:r>
+      <w:proofErr w:type="spellStart"/>
+      <w:r>
+        <w:t>linear</w:t>
+      </w:r>
+      <w:proofErr w:type="spellEnd"/>
+      <w:r>
+        <w:t xml:space="preserve"> </w:t>
+      </w:r>
+      <w:proofErr w:type="spellStart"/>
+      <w:r>
+        <w:t>transformation</w:t>
+      </w:r>
+      <w:proofErr w:type="spellEnd"/>
+      <w:r>
+        <w:t>.</w:t>
+      </w:r>
+      <w:r>
+        <w:t xml:space="preserve"> </w:t>
+      </w:r>
+      <w:proofErr w:type="spellStart"/>
+      <w:r>
+        <w:t>You</w:t>
+      </w:r>
+      <w:proofErr w:type="spellEnd"/>
+      <w:r>
+        <w:t xml:space="preserve"> </w:t>
+      </w:r>
+      <w:proofErr w:type="spellStart"/>
+      <w:r>
+        <w:t>can</w:t>
+      </w:r>
+      <w:proofErr w:type="spellEnd"/>
+      <w:r>
+        <w:t xml:space="preserve"> </w:t>
+      </w:r>
+      <w:proofErr w:type="spellStart"/>
+      <w:r>
+        <w:t>immagine</w:t>
+      </w:r>
+      <w:proofErr w:type="spellEnd"/>
+      <w:r>
+        <w:t xml:space="preserve"> </w:t>
+      </w:r>
+      <w:proofErr w:type="spellStart"/>
+      <w:r>
+        <w:t>our</w:t>
+      </w:r>
+      <w:proofErr w:type="spellEnd"/>
+      <w:r>
+        <w:t xml:space="preserve"> </w:t>
+      </w:r>
+      <w:proofErr w:type="spellStart"/>
+      <w:r>
+        <w:t>problem</w:t>
+      </w:r>
+      <w:proofErr w:type="spellEnd"/>
+      <w:r>
+        <w:t xml:space="preserve"> </w:t>
+      </w:r>
+      <w:proofErr w:type="spellStart"/>
+      <w:r>
+        <w:t>as</w:t>
+      </w:r>
+      <w:proofErr w:type="spellEnd"/>
+      <w:r>
+        <w:t xml:space="preserve"> </w:t>
+      </w:r>
+      <m:oMath>
+        <m:sSub>
+          <m:sSubPr>
+            <m:ctrlPr>
+              <w:rPr>
+                <w:rFonts w:ascii="Cambria Math" w:hAnsi="Cambria Math"/>
+                <w:i/>
+                <w:lang w:val="de-DE"/>
+              </w:rPr>
+            </m:ctrlPr>
+          </m:sSubPr>
+          <m:e>
+            <m:r>
+              <w:rPr>
+                <w:rFonts w:ascii="Cambria Math" w:hAnsi="Cambria Math" w:cs="Cambria Math"/>
+                <w:lang w:val="de-DE"/>
+              </w:rPr>
+              <m:t>x</m:t>
+            </m:r>
+          </m:e>
+          <m:sub>
+            <m:r>
+              <w:rPr>
+                <w:rFonts w:ascii="Cambria Math" w:hAnsi="Cambria Math"/>
+              </w:rPr>
+              <m:t>2</m:t>
+            </m:r>
+          </m:sub>
+        </m:sSub>
+        <m:r>
+          <w:rPr>
+            <w:rFonts w:ascii="Cambria Math" w:hAnsi="Cambria Math"/>
+          </w:rPr>
+          <m:t>=</m:t>
+        </m:r>
+        <m:sSub>
+          <m:sSubPr>
+            <m:ctrlPr>
+              <w:rPr>
+                <w:rFonts w:ascii="Cambria Math" w:hAnsi="Cambria Math"/>
+                <w:i/>
+                <w:lang w:val="de-DE"/>
+              </w:rPr>
+            </m:ctrlPr>
+          </m:sSubPr>
+          <m:e>
+            <m:r>
+              <w:rPr>
+                <w:rFonts w:ascii="Cambria Math" w:hAnsi="Cambria Math" w:cs="Cambria Math"/>
+                <w:lang w:val="de-DE"/>
+              </w:rPr>
+              <m:t>M</m:t>
+            </m:r>
+          </m:e>
+          <m:sub>
+            <m:r>
+              <w:rPr>
+                <w:rFonts w:ascii="Cambria Math" w:hAnsi="Cambria Math" w:cs="Cambria Math"/>
+                <w:lang w:val="de-DE"/>
+              </w:rPr>
+              <m:t>p</m:t>
+            </m:r>
+          </m:sub>
+        </m:sSub>
+        <m:r>
+          <w:rPr>
+            <w:rFonts w:ascii="Cambria Math" w:hAnsi="Cambria Math"/>
+          </w:rPr>
+          <m:t>⋅</m:t>
+        </m:r>
+        <m:sSub>
+          <m:sSubPr>
+            <m:ctrlPr>
+              <w:rPr>
+                <w:rFonts w:ascii="Cambria Math" w:hAnsi="Cambria Math"/>
+                <w:i/>
+                <w:lang w:val="de-DE"/>
+              </w:rPr>
+            </m:ctrlPr>
+          </m:sSubPr>
+          <m:e>
+            <m:r>
+              <w:rPr>
+                <w:rFonts w:ascii="Cambria Math" w:hAnsi="Cambria Math" w:cs="Cambria Math"/>
+                <w:lang w:val="de-DE"/>
+              </w:rPr>
+              <m:t>M</m:t>
+            </m:r>
+          </m:e>
+          <m:sub>
+            <m:r>
+              <w:rPr>
+                <w:rFonts w:ascii="Cambria Math" w:hAnsi="Cambria Math" w:cs="Cambria Math"/>
+                <w:lang w:val="de-DE"/>
+              </w:rPr>
+              <m:t>m</m:t>
+            </m:r>
+          </m:sub>
+        </m:sSub>
+        <m:r>
+          <w:rPr>
+            <w:rFonts w:ascii="Cambria Math" w:hAnsi="Cambria Math"/>
+          </w:rPr>
+          <m:t>⋅</m:t>
+        </m:r>
+        <m:r>
+          <w:rPr>
+            <w:rFonts w:ascii="Cambria Math" w:hAnsi="Cambria Math" w:cs="Cambria Math"/>
+            <w:lang w:val="de-DE"/>
+          </w:rPr>
+          <m:t>x</m:t>
+        </m:r>
+      </m:oMath>
+      <w:r>
+        <w:t> </w:t>
+      </w:r>
+      <w:proofErr w:type="spellStart"/>
+      <w:r>
+        <w:t>where</w:t>
+      </w:r>
+      <w:proofErr w:type="spellEnd"/>
+      <w:r>
+        <w:t xml:space="preserve"> </w:t>
+      </w:r>
+      <w:proofErr w:type="spellStart"/>
+      <w:r>
+        <w:t>everything</w:t>
+      </w:r>
+      <w:proofErr w:type="spellEnd"/>
+      <w:r>
+        <w:t xml:space="preserve"> </w:t>
+      </w:r>
+      <w:proofErr w:type="spellStart"/>
+      <w:r>
+        <w:t>except</w:t>
+      </w:r>
+      <w:proofErr w:type="spellEnd"/>
+      <w:r>
+        <w:t xml:space="preserve"> </w:t>
+      </w:r>
+      <w:proofErr w:type="spellStart"/>
+      <w:r>
+        <w:t>Mm</w:t>
+      </w:r>
+      <w:proofErr w:type="spellEnd"/>
+      <w:r>
+        <w:t xml:space="preserve"> </w:t>
+      </w:r>
+      <w:proofErr w:type="spellStart"/>
+      <w:r>
+        <w:t>is</w:t>
+      </w:r>
+      <w:proofErr w:type="spellEnd"/>
+      <w:r>
+        <w:t xml:space="preserve"> </w:t>
+      </w:r>
+      <w:proofErr w:type="spellStart"/>
+      <w:r>
+        <w:t>known</w:t>
+      </w:r>
+      <w:proofErr w:type="spellEnd"/>
+      <w:r>
+        <w:t xml:space="preserve">. </w:t>
+      </w:r>
+      <w:r>
+        <w:t xml:space="preserve">The </w:t>
+      </w:r>
+      <w:proofErr w:type="spellStart"/>
+      <w:r>
+        <w:t>matrices</w:t>
+      </w:r>
+      <w:proofErr w:type="spellEnd"/>
+      <w:r>
+        <w:t xml:space="preserve"> </w:t>
+      </w:r>
+      <w:proofErr w:type="spellStart"/>
+      <w:r>
+        <w:t>look</w:t>
+      </w:r>
+      <w:proofErr w:type="spellEnd"/>
+      <w:r>
+        <w:t xml:space="preserve"> </w:t>
+      </w:r>
+      <w:proofErr w:type="spellStart"/>
+      <w:r>
+        <w:t>like</w:t>
+      </w:r>
+      <w:proofErr w:type="spellEnd"/>
+      <w:r>
+        <w:t xml:space="preserve"> </w:t>
+      </w:r>
+      <w:proofErr w:type="spellStart"/>
+      <w:r>
+        <w:t>this</w:t>
+      </w:r>
+      <w:proofErr w:type="spellEnd"/>
+      <w:r>
+        <w:t>:</w:t>
+      </w:r>
+      <w:r>
+        <w:rPr>
+          <w:rFonts w:ascii="Cambria Math" w:hAnsi="Cambria Math"/>
+          <w:i/>
+        </w:rPr>
+        <w:t xml:space="preserve"> </w:t>
+      </w:r>
+      <m:oMath>
+        <m:d>
+          <m:dPr>
+            <m:begChr m:val="["/>
+            <m:endChr m:val="]"/>
+            <m:ctrlPr>
+              <w:rPr>
+                <w:rFonts w:ascii="Cambria Math" w:hAnsi="Cambria Math"/>
+                <w:i/>
+              </w:rPr>
+            </m:ctrlPr>
+          </m:dPr>
+          <m:e>
+            <m:eqArr>
+              <m:eqArrPr>
+                <m:ctrlPr>
+                  <w:rPr>
+                    <w:rFonts w:ascii="Cambria Math" w:hAnsi="Cambria Math"/>
+                    <w:i/>
+                  </w:rPr>
+                </m:ctrlPr>
+              </m:eqArrPr>
+              <m:e>
+                <m:r>
+                  <w:rPr>
+                    <w:rFonts w:ascii="Cambria Math" w:hAnsi="Cambria Math" w:cs="Cambria Math"/>
+                  </w:rPr>
+                  <m:t>x2</m:t>
+                </m:r>
+              </m:e>
+              <m:e>
+                <m:r>
+                  <w:rPr>
+                    <w:rFonts w:ascii="Cambria Math" w:hAnsi="Cambria Math" w:cs="Cambria Math"/>
+                  </w:rPr>
+                  <m:t>y2</m:t>
+                </m:r>
+              </m:e>
+              <m:e>
+                <m:r>
+                  <w:rPr>
+                    <w:rFonts w:ascii="Cambria Math" w:hAnsi="Cambria Math" w:cs="Cambria Math"/>
+                  </w:rPr>
+                  <m:t>.</m:t>
+                </m:r>
+              </m:e>
+              <m:e>
+                <m:r>
+                  <w:rPr>
+                    <w:rFonts w:ascii="Cambria Math" w:hAnsi="Cambria Math"/>
+                  </w:rPr>
+                  <m:t>.</m:t>
+                </m:r>
+              </m:e>
+            </m:eqArr>
+          </m:e>
+        </m:d>
+        <m:r>
+          <w:rPr>
+            <w:rFonts w:ascii="Cambria Math" w:hAnsi="Cambria Math"/>
+          </w:rPr>
+          <m:t>=</m:t>
+        </m:r>
+        <m:d>
+          <m:dPr>
+            <m:begChr m:val="["/>
+            <m:endChr m:val="]"/>
+            <m:ctrlPr>
+              <w:rPr>
+                <w:rFonts w:ascii="Cambria Math" w:hAnsi="Cambria Math"/>
+                <w:i/>
+              </w:rPr>
+            </m:ctrlPr>
+          </m:dPr>
+          <m:e>
+            <m:m>
+              <m:mPr>
+                <m:plcHide m:val="1"/>
+                <m:mcs>
+                  <m:mc>
+                    <m:mcPr>
+                      <m:count m:val="4"/>
+                      <m:mcJc m:val="center"/>
+                    </m:mcPr>
+                  </m:mc>
+                </m:mcs>
+                <m:ctrlPr>
+                  <w:rPr>
+                    <w:rFonts w:ascii="Cambria Math" w:hAnsi="Cambria Math"/>
+                    <w:i/>
+                  </w:rPr>
+                </m:ctrlPr>
+              </m:mPr>
+              <m:mr>
+                <m:e>
+                  <m:r>
+                    <w:rPr>
+                      <w:rFonts w:ascii="Cambria Math" w:hAnsi="Cambria Math"/>
+                    </w:rPr>
+                    <m:t>c1</m:t>
+                  </m:r>
+                </m:e>
+                <m:e>
+                  <m:r>
+                    <w:rPr>
+                      <w:rFonts w:ascii="Cambria Math" w:hAnsi="Cambria Math"/>
+                    </w:rPr>
+                    <m:t>0</m:t>
+                  </m:r>
+                </m:e>
+                <m:e>
+                  <m:r>
+                    <w:rPr>
+                      <w:rFonts w:ascii="Cambria Math" w:hAnsi="Cambria Math"/>
+                    </w:rPr>
+                    <m:t>0</m:t>
+                  </m:r>
+                </m:e>
+                <m:e>
+                  <m:r>
+                    <w:rPr>
+                      <w:rFonts w:ascii="Cambria Math" w:hAnsi="Cambria Math"/>
+                    </w:rPr>
+                    <m:t>0</m:t>
+                  </m:r>
+                </m:e>
+              </m:mr>
+              <m:mr>
+                <m:e>
+                  <m:r>
+                    <w:rPr>
+                      <w:rFonts w:ascii="Cambria Math" w:hAnsi="Cambria Math"/>
+                    </w:rPr>
+                    <m:t>0</m:t>
+                  </m:r>
+                </m:e>
+                <m:e>
+                  <m:r>
+                    <w:rPr>
+                      <w:rFonts w:ascii="Cambria Math" w:hAnsi="Cambria Math"/>
+                    </w:rPr>
+                    <m:t>c2</m:t>
+                  </m:r>
+                </m:e>
+                <m:e>
+                  <m:r>
+                    <w:rPr>
+                      <w:rFonts w:ascii="Cambria Math" w:hAnsi="Cambria Math"/>
+                    </w:rPr>
+                    <m:t>0</m:t>
+                  </m:r>
+                </m:e>
+                <m:e>
+                  <m:r>
+                    <w:rPr>
+                      <w:rFonts w:ascii="Cambria Math" w:hAnsi="Cambria Math"/>
+                    </w:rPr>
+                    <m:t>0</m:t>
+                  </m:r>
+                </m:e>
+              </m:mr>
+              <m:mr>
+                <m:e>
+                  <m:r>
+                    <w:rPr>
+                      <w:rFonts w:ascii="Cambria Math" w:hAnsi="Cambria Math"/>
+                    </w:rPr>
+                    <m:t>0</m:t>
+                  </m:r>
+                </m:e>
+                <m:e>
+                  <m:r>
+                    <w:rPr>
+                      <w:rFonts w:ascii="Cambria Math" w:hAnsi="Cambria Math"/>
+                    </w:rPr>
+                    <m:t>0</m:t>
+                  </m:r>
+                </m:e>
+                <m:e>
+                  <m:r>
+                    <w:rPr>
+                      <w:rFonts w:ascii="Cambria Math" w:hAnsi="Cambria Math"/>
+                    </w:rPr>
+                    <m:t>c3</m:t>
+                  </m:r>
+                </m:e>
+                <m:e>
+                  <m:r>
+                    <w:rPr>
+                      <w:rFonts w:ascii="Cambria Math" w:hAnsi="Cambria Math"/>
+                    </w:rPr>
+                    <m:t>c4</m:t>
+                  </m:r>
+                </m:e>
+              </m:mr>
+              <m:mr>
+                <m:e>
+                  <m:r>
+                    <w:rPr>
+                      <w:rFonts w:ascii="Cambria Math" w:hAnsi="Cambria Math"/>
+                    </w:rPr>
+                    <m:t>0</m:t>
+                  </m:r>
+                </m:e>
+                <m:e>
+                  <m:r>
+                    <w:rPr>
+                      <w:rFonts w:ascii="Cambria Math" w:hAnsi="Cambria Math"/>
+                    </w:rPr>
+                    <m:t>0</m:t>
+                  </m:r>
+                </m:e>
+                <m:e>
+                  <m:r>
+                    <w:rPr>
+                      <w:rFonts w:ascii="Cambria Math" w:hAnsi="Cambria Math"/>
+                    </w:rPr>
+                    <m:t>0</m:t>
+                  </m:r>
+                </m:e>
+                <m:e>
+                  <m:r>
+                    <w:rPr>
+                      <w:rFonts w:ascii="Cambria Math" w:hAnsi="Cambria Math"/>
+                    </w:rPr>
+                    <m:t>0</m:t>
+                  </m:r>
+                </m:e>
+              </m:mr>
+            </m:m>
+          </m:e>
+        </m:d>
+        <m:r>
+          <w:rPr>
+            <w:rFonts w:ascii="Cambria Math" w:hAnsi="Cambria Math"/>
+          </w:rPr>
+          <m:t xml:space="preserve"> ⋅</m:t>
+        </m:r>
+        <m:d>
+          <m:dPr>
+            <m:begChr m:val="["/>
+            <m:endChr m:val="]"/>
+            <m:ctrlPr>
+              <w:rPr>
+                <w:rFonts w:ascii="Cambria Math" w:hAnsi="Cambria Math"/>
+                <w:i/>
+              </w:rPr>
+            </m:ctrlPr>
+          </m:dPr>
+          <m:e>
+            <m:m>
+              <m:mPr>
+                <m:plcHide m:val="1"/>
+                <m:mcs>
+                  <m:mc>
+                    <m:mcPr>
+                      <m:count m:val="4"/>
+                      <m:mcJc m:val="center"/>
+                    </m:mcPr>
+                  </m:mc>
+                </m:mcs>
+                <m:ctrlPr>
+                  <w:rPr>
+                    <w:rFonts w:ascii="Cambria Math" w:hAnsi="Cambria Math"/>
+                    <w:i/>
+                  </w:rPr>
+                </m:ctrlPr>
+              </m:mPr>
+              <m:mr>
+                <m:e>
+                  <m:r>
+                    <w:rPr>
+                      <w:rFonts w:ascii="Cambria Math" w:hAnsi="Cambria Math"/>
+                    </w:rPr>
+                    <m:t>a</m:t>
+                  </m:r>
+                </m:e>
+                <m:e>
+                  <m:r>
+                    <w:rPr>
+                      <w:rFonts w:ascii="Cambria Math" w:hAnsi="Cambria Math"/>
+                    </w:rPr>
+                    <m:t>b</m:t>
+                  </m:r>
+                </m:e>
+                <m:e>
+                  <m:r>
+                    <w:rPr>
+                      <w:rFonts w:ascii="Cambria Math" w:hAnsi="Cambria Math"/>
+                    </w:rPr>
+                    <m:t>c</m:t>
+                  </m:r>
+                </m:e>
+                <m:e>
+                  <m:r>
+                    <w:rPr>
+                      <w:rFonts w:ascii="Cambria Math" w:hAnsi="Cambria Math"/>
+                    </w:rPr>
+                    <m:t>d</m:t>
+                  </m:r>
+                </m:e>
+              </m:mr>
+              <m:mr>
+                <m:e>
+                  <m:r>
+                    <w:rPr>
+                      <w:rFonts w:ascii="Cambria Math" w:hAnsi="Cambria Math"/>
+                    </w:rPr>
+                    <m:t>e</m:t>
+                  </m:r>
+                </m:e>
+                <m:e>
+                  <m:r>
+                    <w:rPr>
+                      <w:rFonts w:ascii="Cambria Math" w:hAnsi="Cambria Math"/>
+                    </w:rPr>
+                    <m:t>f</m:t>
+                  </m:r>
+                </m:e>
+                <m:e>
+                  <m:r>
+                    <w:rPr>
+                      <w:rFonts w:ascii="Cambria Math" w:hAnsi="Cambria Math"/>
+                    </w:rPr>
+                    <m:t>g</m:t>
+                  </m:r>
+                </m:e>
+                <m:e>
+                  <m:r>
+                    <w:rPr>
+                      <w:rFonts w:ascii="Cambria Math" w:hAnsi="Cambria Math"/>
+                    </w:rPr>
+                    <m:t>h</m:t>
+                  </m:r>
+                </m:e>
+              </m:mr>
+              <m:mr>
+                <m:e>
+                  <m:r>
+                    <w:rPr>
+                      <w:rFonts w:ascii="Cambria Math" w:hAnsi="Cambria Math"/>
+                    </w:rPr>
+                    <m:t>i</m:t>
+                  </m:r>
+                </m:e>
+                <m:e>
+                  <m:r>
+                    <w:rPr>
+                      <w:rFonts w:ascii="Cambria Math" w:hAnsi="Cambria Math"/>
+                    </w:rPr>
+                    <m:t>j</m:t>
+                  </m:r>
+                </m:e>
+                <m:e>
+                  <m:r>
+                    <w:rPr>
+                      <w:rFonts w:ascii="Cambria Math" w:hAnsi="Cambria Math"/>
+                    </w:rPr>
+                    <m:t>k</m:t>
+                  </m:r>
+                </m:e>
+                <m:e>
+                  <m:r>
+                    <w:rPr>
+                      <w:rFonts w:ascii="Cambria Math" w:hAnsi="Cambria Math"/>
+                    </w:rPr>
+                    <m:t>l</m:t>
+                  </m:r>
+                </m:e>
+              </m:mr>
+              <m:mr>
+                <m:e>
+                  <m:r>
+                    <w:rPr>
+                      <w:rFonts w:ascii="Cambria Math" w:hAnsi="Cambria Math"/>
+                    </w:rPr>
+                    <m:t>0</m:t>
+                  </m:r>
+                </m:e>
+                <m:e>
+                  <m:r>
+                    <w:rPr>
+                      <w:rFonts w:ascii="Cambria Math" w:hAnsi="Cambria Math"/>
+                    </w:rPr>
+                    <m:t>0</m:t>
+                  </m:r>
+                </m:e>
+                <m:e>
+                  <m:r>
+                    <w:rPr>
+                      <w:rFonts w:ascii="Cambria Math" w:hAnsi="Cambria Math"/>
+                    </w:rPr>
+                    <m:t>0</m:t>
+                  </m:r>
+                </m:e>
+                <m:e>
+                  <m:r>
+                    <w:rPr>
+                      <w:rFonts w:ascii="Cambria Math" w:hAnsi="Cambria Math"/>
+                    </w:rPr>
+                    <m:t>1</m:t>
+                  </m:r>
+                </m:e>
+              </m:mr>
+            </m:m>
+          </m:e>
+        </m:d>
+        <m:r>
+          <w:rPr>
+            <w:rFonts w:ascii="Cambria Math" w:hAnsi="Cambria Math"/>
+          </w:rPr>
+          <m:t xml:space="preserve"> ⋅</m:t>
+        </m:r>
+        <m:d>
+          <m:dPr>
+            <m:begChr m:val="["/>
+            <m:endChr m:val="]"/>
+            <m:ctrlPr>
+              <w:rPr>
+                <w:rFonts w:ascii="Cambria Math" w:hAnsi="Cambria Math"/>
+                <w:i/>
+              </w:rPr>
+            </m:ctrlPr>
+          </m:dPr>
+          <m:e>
+            <m:eqArr>
+              <m:eqArrPr>
+                <m:ctrlPr>
+                  <w:rPr>
+                    <w:rFonts w:ascii="Cambria Math" w:hAnsi="Cambria Math"/>
+                    <w:i/>
+                  </w:rPr>
+                </m:ctrlPr>
+              </m:eqArrPr>
+              <m:e>
+                <m:r>
+                  <w:rPr>
+                    <w:rFonts w:ascii="Cambria Math" w:hAnsi="Cambria Math" w:cs="Cambria Math"/>
+                  </w:rPr>
+                  <m:t>x</m:t>
+                </m:r>
+              </m:e>
+              <m:e>
+                <m:r>
+                  <w:rPr>
+                    <w:rFonts w:ascii="Cambria Math" w:hAnsi="Cambria Math" w:cs="Cambria Math"/>
+                  </w:rPr>
+                  <m:t>y</m:t>
+                </m:r>
+              </m:e>
+              <m:e>
+                <m:r>
+                  <w:rPr>
+                    <w:rFonts w:ascii="Cambria Math" w:hAnsi="Cambria Math" w:cs="Cambria Math"/>
+                  </w:rPr>
+                  <m:t>z</m:t>
+                </m:r>
+              </m:e>
+              <m:e>
+                <m:r>
+                  <w:rPr>
+                    <w:rFonts w:ascii="Cambria Math" w:hAnsi="Cambria Math"/>
+                  </w:rPr>
+                  <m:t>1</m:t>
+                </m:r>
+              </m:e>
+            </m:eqArr>
+          </m:e>
+        </m:d>
+      </m:oMath>
+      <w:r>
+        <w:t xml:space="preserve"> </w:t>
+      </w:r>
+      <w:proofErr w:type="spellStart"/>
+      <w:r>
+        <w:t>where</w:t>
+      </w:r>
+      <w:proofErr w:type="spellEnd"/>
+      <w:r>
+        <w:t xml:space="preserve"> c1...c4 </w:t>
+      </w:r>
+      <w:proofErr w:type="spellStart"/>
+      <w:r>
+        <w:t>are</w:t>
+      </w:r>
+      <w:proofErr w:type="spellEnd"/>
+      <w:r>
+        <w:t xml:space="preserve"> </w:t>
+      </w:r>
+      <w:proofErr w:type="spellStart"/>
+      <w:r>
+        <w:t>the</w:t>
+      </w:r>
+      <w:proofErr w:type="spellEnd"/>
+      <w:r>
+        <w:t xml:space="preserve"> </w:t>
+      </w:r>
+      <w:proofErr w:type="spellStart"/>
+      <w:r>
+        <w:t>camera</w:t>
+      </w:r>
+      <w:proofErr w:type="spellEnd"/>
+      <w:r>
+        <w:t xml:space="preserve"> </w:t>
+      </w:r>
+      <w:proofErr w:type="spellStart"/>
+      <w:r>
+        <w:t>constants</w:t>
+      </w:r>
+      <w:proofErr w:type="spellEnd"/>
+      <w:r>
+        <w:t xml:space="preserve"> and </w:t>
+      </w:r>
+      <w:proofErr w:type="spellStart"/>
+      <w:r>
+        <w:t>a</w:t>
+      </w:r>
+      <w:proofErr w:type="spellEnd"/>
+      <w:r>
+        <w:t>.</w:t>
+      </w:r>
+      <w:proofErr w:type="gramStart"/>
+      <w:r>
+        <w:t>..</w:t>
+      </w:r>
+      <w:proofErr w:type="spellStart"/>
+      <w:r>
+        <w:t>l</w:t>
+      </w:r>
+      <w:proofErr w:type="spellEnd"/>
+      <w:proofErr w:type="gramEnd"/>
+      <w:r>
+        <w:t xml:space="preserve"> </w:t>
+      </w:r>
+      <w:proofErr w:type="spellStart"/>
+      <w:r>
+        <w:t>are</w:t>
+      </w:r>
+      <w:proofErr w:type="spellEnd"/>
+      <w:r>
+        <w:t xml:space="preserve"> </w:t>
+      </w:r>
+      <w:proofErr w:type="spellStart"/>
+      <w:r>
+        <w:t>the</w:t>
+      </w:r>
+      <w:proofErr w:type="spellEnd"/>
+      <w:r>
+        <w:t xml:space="preserve"> </w:t>
+      </w:r>
+      <w:proofErr w:type="spellStart"/>
+      <w:r>
+        <w:t>unknowns</w:t>
+      </w:r>
+      <w:proofErr w:type="spellEnd"/>
+      <w:r>
+        <w:t xml:space="preserve">. </w:t>
+      </w:r>
+      <w:r>
+        <w:t>T</w:t>
+      </w:r>
+      <w:r>
+        <w:rPr>
+          <w:rFonts w:hint="eastAsia"/>
+        </w:rPr>
+        <w:t>he</w:t>
+      </w:r>
+      <w:r>
+        <w:t xml:space="preserve"> </w:t>
+      </w:r>
+      <w:proofErr w:type="spellStart"/>
+      <w:r>
+        <w:t>reason</w:t>
+      </w:r>
+      <w:proofErr w:type="spellEnd"/>
+      <w:r>
+        <w:t xml:space="preserve"> </w:t>
+      </w:r>
+      <w:proofErr w:type="spellStart"/>
+      <w:r>
+        <w:t>why</w:t>
+      </w:r>
+      <w:proofErr w:type="spellEnd"/>
+      <w:r>
+        <w:t xml:space="preserve"> </w:t>
+      </w:r>
+      <w:proofErr w:type="spellStart"/>
+      <w:r>
+        <w:t>there</w:t>
+      </w:r>
+      <w:proofErr w:type="spellEnd"/>
+      <w:r>
+        <w:t xml:space="preserve"> </w:t>
+      </w:r>
+      <w:proofErr w:type="spellStart"/>
+      <w:r>
+        <w:t>are</w:t>
+      </w:r>
+      <w:proofErr w:type="spellEnd"/>
+      <w:r>
+        <w:t xml:space="preserve"> </w:t>
+      </w:r>
+      <w:proofErr w:type="spellStart"/>
+      <w:r>
+        <w:t>only</w:t>
+      </w:r>
+      <w:proofErr w:type="spellEnd"/>
+      <w:r>
+        <w:t xml:space="preserve"> </w:t>
+      </w:r>
+      <w:proofErr w:type="spellStart"/>
+      <w:r>
+        <w:t>two</w:t>
+      </w:r>
+      <w:proofErr w:type="spellEnd"/>
+      <w:r>
+        <w:t xml:space="preserve"> </w:t>
+      </w:r>
+      <w:proofErr w:type="spellStart"/>
+      <w:r>
+        <w:t>numbers</w:t>
+      </w:r>
+      <w:proofErr w:type="spellEnd"/>
+      <w:r>
+        <w:t xml:space="preserve"> </w:t>
+      </w:r>
+      <w:proofErr w:type="spellStart"/>
+      <w:r>
+        <w:t>in</w:t>
+      </w:r>
+      <w:proofErr w:type="spellEnd"/>
+      <w:r>
+        <w:t xml:space="preserve"> x2 </w:t>
+      </w:r>
+      <w:proofErr w:type="spellStart"/>
+      <w:r>
+        <w:t>is</w:t>
+      </w:r>
+      <w:proofErr w:type="spellEnd"/>
+      <w:r>
+        <w:t xml:space="preserve"> </w:t>
+      </w:r>
+      <w:proofErr w:type="spellStart"/>
+      <w:r>
+        <w:t>that</w:t>
+      </w:r>
+      <w:proofErr w:type="spellEnd"/>
+      <w:r>
+        <w:t xml:space="preserve"> </w:t>
+      </w:r>
+      <w:proofErr w:type="spellStart"/>
+      <w:r>
+        <w:t>we</w:t>
+      </w:r>
+      <w:proofErr w:type="spellEnd"/>
+      <w:r>
+        <w:t xml:space="preserve"> </w:t>
+      </w:r>
+      <w:proofErr w:type="spellStart"/>
+      <w:r>
+        <w:t>only</w:t>
+      </w:r>
+      <w:proofErr w:type="spellEnd"/>
+      <w:r>
+        <w:t xml:space="preserve"> </w:t>
+      </w:r>
+      <w:proofErr w:type="spellStart"/>
+      <w:r>
+        <w:t>know</w:t>
+      </w:r>
+      <w:proofErr w:type="spellEnd"/>
+      <w:r>
+        <w:t xml:space="preserve"> </w:t>
+      </w:r>
+      <w:proofErr w:type="spellStart"/>
+      <w:r>
+        <w:t>the</w:t>
+      </w:r>
+      <w:proofErr w:type="spellEnd"/>
+      <w:r>
+        <w:t xml:space="preserve"> 2d </w:t>
+      </w:r>
+      <w:proofErr w:type="spellStart"/>
+      <w:r>
+        <w:t>positions</w:t>
+      </w:r>
+      <w:proofErr w:type="spellEnd"/>
+      <w:r>
+        <w:t xml:space="preserve"> and </w:t>
+      </w:r>
+      <w:proofErr w:type="spellStart"/>
+      <w:r>
+        <w:t>nothing</w:t>
+      </w:r>
+      <w:proofErr w:type="spellEnd"/>
+      <w:r>
+        <w:t xml:space="preserve"> </w:t>
+      </w:r>
+      <w:proofErr w:type="spellStart"/>
+      <w:r>
+        <w:t>more</w:t>
+      </w:r>
+      <w:proofErr w:type="spellEnd"/>
+      <w:r>
+        <w:t xml:space="preserve">. </w:t>
+      </w:r>
+      <w:proofErr w:type="spellStart"/>
+      <w:r>
+        <w:t>You</w:t>
+      </w:r>
+      <w:proofErr w:type="spellEnd"/>
+      <w:r>
+        <w:t xml:space="preserve"> </w:t>
+      </w:r>
+      <w:proofErr w:type="spellStart"/>
+      <w:r>
+        <w:t>can</w:t>
+      </w:r>
+      <w:proofErr w:type="spellEnd"/>
+      <w:r>
+        <w:t xml:space="preserve"> </w:t>
+      </w:r>
+      <w:proofErr w:type="spellStart"/>
+      <w:r>
+        <w:t>multiply</w:t>
+      </w:r>
+      <w:proofErr w:type="spellEnd"/>
+      <w:r>
+        <w:t xml:space="preserve"> </w:t>
+      </w:r>
+      <w:proofErr w:type="spellStart"/>
+      <w:r>
+        <w:t>this</w:t>
+      </w:r>
+      <w:proofErr w:type="spellEnd"/>
+      <w:r>
+        <w:t xml:space="preserve"> </w:t>
+      </w:r>
+      <w:proofErr w:type="spellStart"/>
+      <w:r>
+        <w:t>formula</w:t>
+      </w:r>
+      <w:proofErr w:type="spellEnd"/>
+      <w:r>
+        <w:t xml:space="preserve"> </w:t>
+      </w:r>
+      <w:proofErr w:type="spellStart"/>
+      <w:r>
+        <w:t>out</w:t>
+      </w:r>
+      <w:proofErr w:type="spellEnd"/>
+      <w:r>
+        <w:t xml:space="preserve"> and </w:t>
+      </w:r>
+      <w:proofErr w:type="spellStart"/>
+      <w:r>
+        <w:t>then</w:t>
+      </w:r>
+      <w:proofErr w:type="spellEnd"/>
+      <w:r>
+        <w:t xml:space="preserve"> </w:t>
+      </w:r>
+      <w:proofErr w:type="spellStart"/>
+      <w:r>
+        <w:t>you</w:t>
+      </w:r>
+      <w:proofErr w:type="spellEnd"/>
+      <w:r>
+        <w:t xml:space="preserve"> </w:t>
+      </w:r>
+      <w:proofErr w:type="spellStart"/>
+      <w:r>
+        <w:t>would</w:t>
+      </w:r>
+      <w:proofErr w:type="spellEnd"/>
+      <w:r>
+        <w:t xml:space="preserve"> </w:t>
+      </w:r>
+      <w:proofErr w:type="spellStart"/>
+      <w:r>
+        <w:t>get</w:t>
+      </w:r>
+      <w:proofErr w:type="spellEnd"/>
+      <w:r>
+        <w:t>:</w:t>
+      </w:r>
+    </w:p>
+    <w:p>
+      <w:pPr>
+        <w:ind w:firstLine="425"/>
+      </w:pPr>
+    </w:p>
+    <w:p>
+      <w:r>
+        <w:t xml:space="preserve"> </w:t>
+      </w:r>
+      <m:oMath>
+        <m:r>
+          <w:rPr>
+            <w:rFonts w:ascii="Cambria Math" w:hAnsi="Cambria Math"/>
+          </w:rPr>
+          <m:t>a</m:t>
+        </m:r>
+        <m:d>
+          <m:dPr>
+            <m:ctrlPr>
+              <w:rPr>
+                <w:rFonts w:ascii="Cambria Math" w:hAnsi="Cambria Math"/>
+                <w:i/>
+              </w:rPr>
+            </m:ctrlPr>
+          </m:dPr>
+          <m:e>
+            <m:r>
+              <w:rPr>
+                <w:rFonts w:ascii="Cambria Math" w:hAnsi="Cambria Math"/>
+              </w:rPr>
+              <m:t>-</m:t>
+            </m:r>
+            <m:r>
+              <w:rPr>
+                <w:rFonts w:ascii="Cambria Math" w:hAnsi="Cambria Math"/>
+              </w:rPr>
+              <m:t>c1⋅x</m:t>
+            </m:r>
+          </m:e>
+        </m:d>
+        <m:r>
+          <w:rPr>
+            <w:rFonts w:ascii="Cambria Math" w:hAnsi="Cambria Math"/>
+          </w:rPr>
+          <m:t>+b</m:t>
+        </m:r>
+        <m:d>
+          <m:dPr>
+            <m:ctrlPr>
+              <w:rPr>
+                <w:rFonts w:ascii="Cambria Math" w:hAnsi="Cambria Math"/>
+                <w:i/>
+              </w:rPr>
+            </m:ctrlPr>
+          </m:dPr>
+          <m:e>
+            <m:r>
+              <w:rPr>
+                <w:rFonts w:ascii="Cambria Math" w:hAnsi="Cambria Math"/>
+              </w:rPr>
+              <m:t>-</m:t>
+            </m:r>
+            <m:r>
+              <w:rPr>
+                <w:rFonts w:ascii="Cambria Math" w:hAnsi="Cambria Math"/>
+              </w:rPr>
+              <m:t>c1⋅y</m:t>
+            </m:r>
+          </m:e>
+        </m:d>
+        <m:r>
+          <w:rPr>
+            <w:rFonts w:ascii="Cambria Math" w:hAnsi="Cambria Math"/>
+          </w:rPr>
+          <m:t>+c</m:t>
+        </m:r>
+        <m:d>
+          <m:dPr>
+            <m:ctrlPr>
+              <w:rPr>
+                <w:rFonts w:ascii="Cambria Math" w:hAnsi="Cambria Math"/>
+                <w:i/>
+              </w:rPr>
+            </m:ctrlPr>
+          </m:dPr>
+          <m:e>
+            <m:r>
+              <w:rPr>
+                <w:rFonts w:ascii="Cambria Math" w:hAnsi="Cambria Math"/>
+              </w:rPr>
+              <m:t>-</m:t>
+            </m:r>
+            <m:r>
+              <w:rPr>
+                <w:rFonts w:ascii="Cambria Math" w:hAnsi="Cambria Math"/>
+              </w:rPr>
+              <m:t>c1⋅z</m:t>
+            </m:r>
+          </m:e>
+        </m:d>
+        <m:r>
+          <w:rPr>
+            <w:rFonts w:ascii="Cambria Math" w:hAnsi="Cambria Math"/>
+          </w:rPr>
+          <m:t>+d</m:t>
+        </m:r>
+        <m:d>
+          <m:dPr>
+            <m:ctrlPr>
+              <w:rPr>
+                <w:rFonts w:ascii="Cambria Math" w:hAnsi="Cambria Math"/>
+                <w:i/>
+              </w:rPr>
+            </m:ctrlPr>
+          </m:dPr>
+          <m:e>
+            <m:r>
+              <w:rPr>
+                <w:rFonts w:ascii="Cambria Math" w:hAnsi="Cambria Math"/>
+              </w:rPr>
+              <m:t>c1</m:t>
+            </m:r>
+          </m:e>
+        </m:d>
+        <m:r>
+          <w:rPr>
+            <w:rFonts w:ascii="Cambria Math" w:hAnsi="Cambria Math"/>
+          </w:rPr>
+          <m:t>+i</m:t>
+        </m:r>
+        <m:d>
+          <m:dPr>
+            <m:ctrlPr>
+              <w:rPr>
+                <w:rFonts w:ascii="Cambria Math" w:hAnsi="Cambria Math"/>
+                <w:i/>
+              </w:rPr>
+            </m:ctrlPr>
+          </m:dPr>
+          <m:e>
+            <m:r>
+              <w:rPr>
+                <w:rFonts w:ascii="Cambria Math" w:hAnsi="Cambria Math"/>
+              </w:rPr>
+              <m:t>x</m:t>
+            </m:r>
+            <m:r>
+              <w:rPr>
+                <w:rFonts w:ascii="Cambria Math" w:hAnsi="Cambria Math"/>
+              </w:rPr>
+              <m:t>⋅</m:t>
+            </m:r>
+            <m:r>
+              <w:rPr>
+                <w:rFonts w:ascii="Cambria Math" w:hAnsi="Cambria Math"/>
+              </w:rPr>
+              <m:t>x2</m:t>
+            </m:r>
+          </m:e>
+        </m:d>
+        <m:r>
+          <w:rPr>
+            <w:rFonts w:ascii="Cambria Math" w:hAnsi="Cambria Math"/>
+          </w:rPr>
+          <m:t>+j</m:t>
+        </m:r>
+        <m:d>
+          <m:dPr>
+            <m:ctrlPr>
+              <w:rPr>
+                <w:rFonts w:ascii="Cambria Math" w:hAnsi="Cambria Math"/>
+                <w:i/>
+              </w:rPr>
+            </m:ctrlPr>
+          </m:dPr>
+          <m:e>
+            <m:r>
+              <w:rPr>
+                <w:rFonts w:ascii="Cambria Math" w:hAnsi="Cambria Math"/>
+              </w:rPr>
+              <m:t>y</m:t>
+            </m:r>
+            <m:r>
+              <w:rPr>
+                <w:rFonts w:ascii="Cambria Math" w:hAnsi="Cambria Math"/>
+              </w:rPr>
+              <m:t>⋅</m:t>
+            </m:r>
+            <m:r>
+              <w:rPr>
+                <w:rFonts w:ascii="Cambria Math" w:hAnsi="Cambria Math"/>
+              </w:rPr>
+              <m:t>x2</m:t>
+            </m:r>
+          </m:e>
+        </m:d>
+        <m:r>
+          <w:rPr>
+            <w:rFonts w:ascii="Cambria Math" w:hAnsi="Cambria Math"/>
+          </w:rPr>
+          <m:t>+k</m:t>
+        </m:r>
+        <m:d>
+          <m:dPr>
+            <m:ctrlPr>
+              <w:rPr>
+                <w:rFonts w:ascii="Cambria Math" w:hAnsi="Cambria Math"/>
+                <w:i/>
+              </w:rPr>
+            </m:ctrlPr>
+          </m:dPr>
+          <m:e>
+            <m:r>
+              <w:rPr>
+                <w:rFonts w:ascii="Cambria Math" w:hAnsi="Cambria Math"/>
+              </w:rPr>
+              <m:t>z</m:t>
+            </m:r>
+            <m:r>
+              <w:rPr>
+                <w:rFonts w:ascii="Cambria Math" w:hAnsi="Cambria Math"/>
+              </w:rPr>
+              <m:t>⋅</m:t>
+            </m:r>
+            <m:r>
+              <w:rPr>
+                <w:rFonts w:ascii="Cambria Math" w:hAnsi="Cambria Math"/>
+              </w:rPr>
+              <m:t>x2</m:t>
+            </m:r>
+          </m:e>
+        </m:d>
+        <m:r>
+          <w:rPr>
+            <w:rFonts w:ascii="Cambria Math" w:hAnsi="Cambria Math"/>
+          </w:rPr>
+          <m:t>+l</m:t>
+        </m:r>
+        <m:d>
+          <m:dPr>
+            <m:ctrlPr>
+              <w:rPr>
+                <w:rFonts w:ascii="Cambria Math" w:hAnsi="Cambria Math"/>
+                <w:i/>
+              </w:rPr>
+            </m:ctrlPr>
+          </m:dPr>
+          <m:e>
+            <m:r>
+              <w:rPr>
+                <w:rFonts w:ascii="Cambria Math" w:hAnsi="Cambria Math"/>
+              </w:rPr>
+              <m:t>x2</m:t>
+            </m:r>
+          </m:e>
+        </m:d>
+        <m:r>
+          <w:rPr>
+            <w:rFonts w:ascii="Cambria Math" w:hAnsi="Cambria Math"/>
+          </w:rPr>
+          <m:t>=0</m:t>
+        </m:r>
+      </m:oMath>
+    </w:p>
+    <w:p>
+      <w:pPr>
+        <w:rPr>
+          <w:i/>
+        </w:rPr>
+      </w:pPr>
+      <m:oMathPara>
+        <m:oMath>
+          <m:r>
+            <w:rPr>
+              <w:rFonts w:ascii="Cambria Math" w:hAnsi="Cambria Math"/>
+            </w:rPr>
+            <m:t>e</m:t>
+          </m:r>
+          <m:d>
+            <m:dPr>
+              <m:ctrlPr>
+                <w:rPr>
+                  <w:rFonts w:ascii="Cambria Math" w:hAnsi="Cambria Math"/>
+                  <w:i/>
+                </w:rPr>
+              </m:ctrlPr>
+            </m:dPr>
+            <m:e>
+              <m:r>
+                <w:rPr>
+                  <w:rFonts w:ascii="Cambria Math" w:hAnsi="Cambria Math"/>
+                </w:rPr>
+                <m:t>-</m:t>
+              </m:r>
+              <m:r>
+                <w:rPr>
+                  <w:rFonts w:ascii="Cambria Math" w:hAnsi="Cambria Math"/>
+                </w:rPr>
+                <m:t>c2⋅x</m:t>
+              </m:r>
+            </m:e>
+          </m:d>
+          <m:r>
+            <w:rPr>
+              <w:rFonts w:ascii="Cambria Math" w:hAnsi="Cambria Math"/>
+            </w:rPr>
+            <m:t>+f</m:t>
+          </m:r>
+          <m:d>
+            <m:dPr>
+              <m:ctrlPr>
+                <w:rPr>
+                  <w:rFonts w:ascii="Cambria Math" w:hAnsi="Cambria Math"/>
+                  <w:i/>
+                </w:rPr>
+              </m:ctrlPr>
+            </m:dPr>
+            <m:e>
+              <m:r>
+                <w:rPr>
+                  <w:rFonts w:ascii="Cambria Math" w:hAnsi="Cambria Math"/>
+                </w:rPr>
+                <m:t>-</m:t>
+              </m:r>
+              <m:r>
+                <w:rPr>
+                  <w:rFonts w:ascii="Cambria Math" w:hAnsi="Cambria Math"/>
+                </w:rPr>
+                <m:t>c2⋅y</m:t>
+              </m:r>
+            </m:e>
+          </m:d>
+          <m:r>
+            <w:rPr>
+              <w:rFonts w:ascii="Cambria Math" w:hAnsi="Cambria Math"/>
+            </w:rPr>
+            <m:t>+g</m:t>
+          </m:r>
+          <m:d>
+            <m:dPr>
+              <m:ctrlPr>
+                <w:rPr>
+                  <w:rFonts w:ascii="Cambria Math" w:hAnsi="Cambria Math"/>
+                  <w:i/>
+                </w:rPr>
+              </m:ctrlPr>
+            </m:dPr>
+            <m:e>
+              <m:r>
+                <w:rPr>
+                  <w:rFonts w:ascii="Cambria Math" w:hAnsi="Cambria Math"/>
+                </w:rPr>
+                <m:t>-</m:t>
+              </m:r>
+              <m:r>
+                <w:rPr>
+                  <w:rFonts w:ascii="Cambria Math" w:hAnsi="Cambria Math"/>
+                </w:rPr>
+                <m:t>c2⋅z</m:t>
+              </m:r>
+            </m:e>
+          </m:d>
+          <m:r>
+            <w:rPr>
+              <w:rFonts w:ascii="Cambria Math" w:hAnsi="Cambria Math"/>
+            </w:rPr>
+            <m:t>+h</m:t>
+          </m:r>
+          <m:d>
+            <m:dPr>
+              <m:ctrlPr>
+                <w:rPr>
+                  <w:rFonts w:ascii="Cambria Math" w:hAnsi="Cambria Math"/>
+                  <w:i/>
+                </w:rPr>
+              </m:ctrlPr>
+            </m:dPr>
+            <m:e>
+              <m:r>
+                <w:rPr>
+                  <w:rFonts w:ascii="Cambria Math" w:hAnsi="Cambria Math"/>
+                </w:rPr>
+                <m:t>c2</m:t>
+              </m:r>
+            </m:e>
+          </m:d>
+          <m:r>
+            <w:rPr>
+              <w:rFonts w:ascii="Cambria Math" w:hAnsi="Cambria Math"/>
+            </w:rPr>
+            <m:t>+i</m:t>
+          </m:r>
+          <m:d>
+            <m:dPr>
+              <m:ctrlPr>
+                <w:rPr>
+                  <w:rFonts w:ascii="Cambria Math" w:hAnsi="Cambria Math"/>
+                  <w:i/>
+                </w:rPr>
+              </m:ctrlPr>
+            </m:dPr>
+            <m:e>
+              <m:r>
+                <w:rPr>
+                  <w:rFonts w:ascii="Cambria Math" w:hAnsi="Cambria Math"/>
+                </w:rPr>
+                <m:t>x</m:t>
+              </m:r>
+              <m:r>
+                <w:rPr>
+                  <w:rFonts w:ascii="Cambria Math" w:hAnsi="Cambria Math"/>
+                </w:rPr>
+                <m:t>⋅</m:t>
+              </m:r>
+              <m:r>
+                <w:rPr>
+                  <w:rFonts w:ascii="Cambria Math" w:hAnsi="Cambria Math"/>
+                </w:rPr>
+                <m:t>y2</m:t>
+              </m:r>
+            </m:e>
+          </m:d>
+          <m:r>
+            <w:rPr>
+              <w:rFonts w:ascii="Cambria Math" w:hAnsi="Cambria Math"/>
+            </w:rPr>
+            <m:t>+j</m:t>
+          </m:r>
+          <m:d>
+            <m:dPr>
+              <m:ctrlPr>
+                <w:rPr>
+                  <w:rFonts w:ascii="Cambria Math" w:hAnsi="Cambria Math"/>
+                  <w:i/>
+                </w:rPr>
+              </m:ctrlPr>
+            </m:dPr>
+            <m:e>
+              <m:r>
+                <w:rPr>
+                  <w:rFonts w:ascii="Cambria Math" w:hAnsi="Cambria Math"/>
+                </w:rPr>
+                <m:t>y</m:t>
+              </m:r>
+              <m:r>
+                <w:rPr>
+                  <w:rFonts w:ascii="Cambria Math" w:hAnsi="Cambria Math"/>
+                </w:rPr>
+                <m:t>⋅</m:t>
+              </m:r>
+              <m:r>
+                <w:rPr>
+                  <w:rFonts w:ascii="Cambria Math" w:hAnsi="Cambria Math"/>
+                </w:rPr>
+                <m:t>y2</m:t>
+              </m:r>
+            </m:e>
+          </m:d>
+          <m:r>
+            <w:rPr>
+              <w:rFonts w:ascii="Cambria Math" w:hAnsi="Cambria Math"/>
+            </w:rPr>
+            <m:t>+k</m:t>
+          </m:r>
+          <m:d>
+            <m:dPr>
+              <m:ctrlPr>
+                <w:rPr>
+                  <w:rFonts w:ascii="Cambria Math" w:hAnsi="Cambria Math"/>
+                  <w:i/>
+                </w:rPr>
+              </m:ctrlPr>
+            </m:dPr>
+            <m:e>
+              <m:r>
+                <w:rPr>
+                  <w:rFonts w:ascii="Cambria Math" w:hAnsi="Cambria Math"/>
+                </w:rPr>
+                <m:t>z</m:t>
+              </m:r>
+              <m:r>
+                <w:rPr>
+                  <w:rFonts w:ascii="Cambria Math" w:hAnsi="Cambria Math"/>
+                </w:rPr>
+                <m:t>⋅</m:t>
+              </m:r>
+              <m:r>
+                <w:rPr>
+                  <w:rFonts w:ascii="Cambria Math" w:hAnsi="Cambria Math"/>
+                </w:rPr>
+                <m:t>y2</m:t>
+              </m:r>
+            </m:e>
+          </m:d>
+          <m:r>
+            <w:rPr>
+              <w:rFonts w:ascii="Cambria Math" w:hAnsi="Cambria Math"/>
+            </w:rPr>
+            <m:t>+l</m:t>
+          </m:r>
+          <m:d>
+            <m:dPr>
+              <m:ctrlPr>
+                <w:rPr>
+                  <w:rFonts w:ascii="Cambria Math" w:hAnsi="Cambria Math"/>
+                  <w:i/>
+                </w:rPr>
+              </m:ctrlPr>
+            </m:dPr>
+            <m:e>
+              <m:r>
+                <w:rPr>
+                  <w:rFonts w:ascii="Cambria Math" w:hAnsi="Cambria Math"/>
+                </w:rPr>
+                <m:t>y2</m:t>
+              </m:r>
+            </m:e>
+          </m:d>
+          <m:r>
+            <w:rPr>
+              <w:rFonts w:ascii="Cambria Math" w:hAnsi="Cambria Math"/>
+            </w:rPr>
+            <m:t>=0</m:t>
+          </m:r>
+        </m:oMath>
+      </m:oMathPara>
+    </w:p>
+    <w:p>
+      <w:pPr>
+        <w:rPr>
+          <w:i/>
+        </w:rPr>
+      </w:pPr>
+    </w:p>
+    <w:p>
+      <w:pPr>
+        <w:ind w:firstLine="425"/>
+      </w:pPr>
+      <w:proofErr w:type="spellStart"/>
+      <w:r>
+        <w:t>You</w:t>
+      </w:r>
+      <w:proofErr w:type="spellEnd"/>
+      <w:r>
+        <w:t xml:space="preserve"> </w:t>
+      </w:r>
+      <w:proofErr w:type="spellStart"/>
+      <w:r>
+        <w:t>can</w:t>
+      </w:r>
+      <w:proofErr w:type="spellEnd"/>
+      <w:r>
+        <w:t xml:space="preserve"> </w:t>
+      </w:r>
+      <w:proofErr w:type="spellStart"/>
+      <w:r>
+        <w:t>than</w:t>
+      </w:r>
+      <w:proofErr w:type="spellEnd"/>
+      <w:r>
+        <w:t xml:space="preserve"> </w:t>
+      </w:r>
+      <w:proofErr w:type="spellStart"/>
+      <w:r>
+        <w:t>transform</w:t>
+      </w:r>
+      <w:proofErr w:type="spellEnd"/>
+      <w:r>
+        <w:t xml:space="preserve"> </w:t>
+      </w:r>
+      <w:proofErr w:type="spellStart"/>
+      <w:r>
+        <w:t>this</w:t>
+      </w:r>
+      <w:proofErr w:type="spellEnd"/>
+      <w:r>
+        <w:t xml:space="preserve"> </w:t>
+      </w:r>
+      <w:proofErr w:type="spellStart"/>
+      <w:r>
+        <w:t>into</w:t>
+      </w:r>
+      <w:proofErr w:type="spellEnd"/>
+      <w:r>
+        <w:t xml:space="preserve"> </w:t>
+      </w:r>
+      <w:proofErr w:type="spellStart"/>
+      <w:r>
+        <w:t>a</w:t>
+      </w:r>
+      <w:proofErr w:type="spellEnd"/>
+      <w:r>
+        <w:t xml:space="preserve"> </w:t>
+      </w:r>
+      <w:proofErr w:type="spellStart"/>
+      <w:r>
+        <w:t>matrix</w:t>
+      </w:r>
+      <w:proofErr w:type="spellEnd"/>
+      <w:r>
+        <w:t xml:space="preserve"> </w:t>
+      </w:r>
+      <w:proofErr w:type="spellStart"/>
+      <w:r>
+        <w:t>vector</w:t>
+      </w:r>
+      <w:proofErr w:type="spellEnd"/>
+      <w:r>
+        <w:t xml:space="preserve"> </w:t>
+      </w:r>
+      <w:proofErr w:type="spellStart"/>
+      <w:r>
+        <w:t>multiplication</w:t>
+      </w:r>
+      <w:proofErr w:type="spellEnd"/>
+      <w:r>
+        <w:t xml:space="preserve"> of </w:t>
+      </w:r>
+      <w:proofErr w:type="spellStart"/>
+      <w:r>
+        <w:t>the</w:t>
+      </w:r>
+      <w:proofErr w:type="spellEnd"/>
+      <w:r>
+        <w:t xml:space="preserve"> </w:t>
+      </w:r>
+      <w:proofErr w:type="spellStart"/>
+      <w:r>
+        <w:t>form</w:t>
+      </w:r>
+      <w:proofErr w:type="spellEnd"/>
+      <w:r>
+        <w:t xml:space="preserve"> </w:t>
+      </w:r>
+      <w:proofErr w:type="spellStart"/>
+      <w:r>
+        <w:t>Ab</w:t>
+      </w:r>
+      <w:proofErr w:type="spellEnd"/>
+      <w:r>
+        <w:t xml:space="preserve"> = 0 </w:t>
+      </w:r>
+      <w:proofErr w:type="spellStart"/>
+      <w:r>
+        <w:t>with</w:t>
+      </w:r>
+      <w:proofErr w:type="spellEnd"/>
+      <w:r>
+        <w:t xml:space="preserve"> </w:t>
+      </w:r>
+      <w:proofErr w:type="spellStart"/>
+      <w:r>
+        <w:t>all</w:t>
+      </w:r>
+      <w:proofErr w:type="spellEnd"/>
+      <w:r>
+        <w:t xml:space="preserve"> </w:t>
+      </w:r>
+      <w:proofErr w:type="spellStart"/>
+      <w:r>
+        <w:t>the</w:t>
+      </w:r>
+      <w:proofErr w:type="spellEnd"/>
+      <w:r>
+        <w:t xml:space="preserve"> </w:t>
+      </w:r>
+      <w:proofErr w:type="spellStart"/>
+      <w:r>
+        <w:t>matrix</w:t>
+      </w:r>
+      <w:proofErr w:type="spellEnd"/>
+      <w:r>
+        <w:t xml:space="preserve"> </w:t>
+      </w:r>
+      <w:proofErr w:type="spellStart"/>
+      <w:r>
+        <w:t>A</w:t>
+      </w:r>
+      <w:proofErr w:type="spellEnd"/>
+      <w:r>
+        <w:t xml:space="preserve"> </w:t>
+      </w:r>
+      <w:proofErr w:type="spellStart"/>
+      <w:r>
+        <w:t>containing</w:t>
+      </w:r>
+      <w:proofErr w:type="spellEnd"/>
+      <w:r>
+        <w:t xml:space="preserve"> </w:t>
+      </w:r>
+      <w:proofErr w:type="spellStart"/>
+      <w:r>
+        <w:t>all</w:t>
+      </w:r>
+      <w:proofErr w:type="spellEnd"/>
+      <w:r>
+        <w:t xml:space="preserve"> </w:t>
+      </w:r>
+      <w:proofErr w:type="spellStart"/>
+      <w:r>
+        <w:t>the</w:t>
+      </w:r>
+      <w:proofErr w:type="spellEnd"/>
+      <w:r>
+        <w:t xml:space="preserve"> </w:t>
+      </w:r>
+      <w:proofErr w:type="spellStart"/>
+      <w:r>
+        <w:t>knowns</w:t>
+      </w:r>
+      <w:proofErr w:type="spellEnd"/>
+      <w:r>
+        <w:t xml:space="preserve"> and </w:t>
+      </w:r>
+      <w:proofErr w:type="spellStart"/>
+      <w:r>
+        <w:t>b</w:t>
+      </w:r>
+      <w:proofErr w:type="spellEnd"/>
+      <w:r>
+        <w:t xml:space="preserve"> </w:t>
+      </w:r>
+      <w:proofErr w:type="spellStart"/>
+      <w:r>
+        <w:t>containing</w:t>
+      </w:r>
+      <w:proofErr w:type="spellEnd"/>
+      <w:r>
+        <w:t xml:space="preserve"> </w:t>
+      </w:r>
+      <w:proofErr w:type="spellStart"/>
+      <w:r>
+        <w:t>all</w:t>
+      </w:r>
+      <w:proofErr w:type="spellEnd"/>
+      <w:r>
+        <w:t xml:space="preserve"> </w:t>
+      </w:r>
+      <w:proofErr w:type="spellStart"/>
+      <w:r>
+        <w:t>the</w:t>
+      </w:r>
+      <w:proofErr w:type="spellEnd"/>
+      <w:r>
+        <w:t xml:space="preserve"> </w:t>
+      </w:r>
+      <w:proofErr w:type="spellStart"/>
+      <w:r>
+        <w:t>unknowns</w:t>
+      </w:r>
+      <w:proofErr w:type="spellEnd"/>
+      <w:r>
+        <w:t xml:space="preserve">. </w:t>
+      </w:r>
+      <w:proofErr w:type="spellStart"/>
+      <w:r>
+        <w:t>We</w:t>
+      </w:r>
+      <w:proofErr w:type="spellEnd"/>
+      <w:r>
+        <w:t xml:space="preserve"> </w:t>
+      </w:r>
+      <w:proofErr w:type="spellStart"/>
+      <w:r>
+        <w:t>can</w:t>
+      </w:r>
+      <w:proofErr w:type="spellEnd"/>
+      <w:r>
+        <w:t xml:space="preserve"> </w:t>
+      </w:r>
+      <w:proofErr w:type="spellStart"/>
+      <w:r>
+        <w:t>then</w:t>
+      </w:r>
+      <w:proofErr w:type="spellEnd"/>
+      <w:r>
+        <w:t xml:space="preserve"> </w:t>
+      </w:r>
+      <w:proofErr w:type="spellStart"/>
+      <w:r>
+        <w:t>solve</w:t>
+      </w:r>
+      <w:proofErr w:type="spellEnd"/>
+      <w:r>
+        <w:t xml:space="preserve"> </w:t>
+      </w:r>
+      <w:proofErr w:type="spellStart"/>
+      <w:r>
+        <w:t>this</w:t>
+      </w:r>
+      <w:proofErr w:type="spellEnd"/>
+      <w:r>
+        <w:t xml:space="preserve"> </w:t>
+      </w:r>
+      <w:proofErr w:type="spellStart"/>
+      <w:r>
+        <w:t>by</w:t>
+      </w:r>
+      <w:proofErr w:type="spellEnd"/>
+      <w:r>
+        <w:t xml:space="preserve"> </w:t>
+      </w:r>
+      <w:proofErr w:type="spellStart"/>
+      <w:r>
+        <w:t>doing</w:t>
+      </w:r>
+      <w:proofErr w:type="spellEnd"/>
+      <w:r>
+        <w:t xml:space="preserve"> </w:t>
+      </w:r>
+      <w:proofErr w:type="spellStart"/>
+      <w:r>
+        <w:t>a</w:t>
+      </w:r>
+      <w:proofErr w:type="spellEnd"/>
+      <w:r>
+        <w:t xml:space="preserve"> </w:t>
+      </w:r>
+      <w:proofErr w:type="spellStart"/>
+      <w:r>
+        <w:t>Singular</w:t>
+      </w:r>
+      <w:proofErr w:type="spellEnd"/>
+      <w:r>
+        <w:t xml:space="preserve"> </w:t>
+      </w:r>
+      <w:proofErr w:type="spellStart"/>
+      <w:r>
+        <w:t>Value</w:t>
+      </w:r>
+      <w:proofErr w:type="spellEnd"/>
+      <w:r>
+        <w:t xml:space="preserve"> </w:t>
+      </w:r>
+      <w:proofErr w:type="spellStart"/>
+      <w:r>
+        <w:t>Decomposition</w:t>
+      </w:r>
+      <w:proofErr w:type="spellEnd"/>
+      <w:r>
+        <w:t xml:space="preserve"> and </w:t>
+      </w:r>
+      <w:proofErr w:type="spellStart"/>
+      <w:r>
+        <w:t>taking</w:t>
+      </w:r>
+      <w:proofErr w:type="spellEnd"/>
+      <w:r>
+        <w:t xml:space="preserve"> </w:t>
+      </w:r>
+      <w:proofErr w:type="spellStart"/>
+      <w:r>
+        <w:t>the</w:t>
+      </w:r>
+      <w:proofErr w:type="spellEnd"/>
+      <w:r>
+        <w:t xml:space="preserve"> </w:t>
+      </w:r>
+      <w:proofErr w:type="spellStart"/>
+      <w:r>
+        <w:t>last</w:t>
+      </w:r>
+      <w:proofErr w:type="spellEnd"/>
+      <w:r>
+        <w:t xml:space="preserve"> </w:t>
+      </w:r>
+      <w:proofErr w:type="spellStart"/>
+      <w:r>
+        <w:t>column</w:t>
+      </w:r>
+      <w:proofErr w:type="spellEnd"/>
+      <w:r>
+        <w:t xml:space="preserve"> of V^T </w:t>
+      </w:r>
+      <w:proofErr w:type="spellStart"/>
+      <w:r>
+        <w:t>as</w:t>
+      </w:r>
+      <w:proofErr w:type="spellEnd"/>
+      <w:r>
+        <w:t xml:space="preserve"> </w:t>
+      </w:r>
+      <w:proofErr w:type="spellStart"/>
+      <w:r>
+        <w:t>our</w:t>
+      </w:r>
+      <w:proofErr w:type="spellEnd"/>
+      <w:r>
+        <w:t xml:space="preserve"> </w:t>
+      </w:r>
+      <w:proofErr w:type="spellStart"/>
+      <w:r>
+        <w:t>result</w:t>
+      </w:r>
+      <w:proofErr w:type="spellEnd"/>
+      <w:r>
+        <w:t xml:space="preserve"> </w:t>
+      </w:r>
+      <w:proofErr w:type="spellStart"/>
+      <w:r>
+        <w:t>vector</w:t>
+      </w:r>
+      <w:proofErr w:type="spellEnd"/>
+      <w:r>
+        <w:t xml:space="preserve"> (=</w:t>
+      </w:r>
+      <w:proofErr w:type="spellStart"/>
+      <w:r>
+        <w:t>the</w:t>
+      </w:r>
+      <w:proofErr w:type="spellEnd"/>
+      <w:r>
+        <w:t xml:space="preserve"> </w:t>
+      </w:r>
+      <w:proofErr w:type="spellStart"/>
+      <w:r>
+        <w:t>smallest</w:t>
+      </w:r>
+      <w:proofErr w:type="spellEnd"/>
+      <w:r>
+        <w:t xml:space="preserve"> </w:t>
+      </w:r>
+      <w:proofErr w:type="spellStart"/>
+      <w:r>
+        <w:t>eigenvector</w:t>
+      </w:r>
+      <w:proofErr w:type="spellEnd"/>
+      <w:r>
+        <w:t xml:space="preserve"> of </w:t>
+      </w:r>
+      <w:proofErr w:type="spellStart"/>
+      <w:r>
+        <w:t>A</w:t>
+      </w:r>
+      <w:proofErr w:type="spellEnd"/>
+      <w:r>
+        <w:t xml:space="preserve">*A^T). </w:t>
+      </w:r>
+      <w:proofErr w:type="spellStart"/>
+      <w:r>
+        <w:t>This</w:t>
+      </w:r>
+      <w:proofErr w:type="spellEnd"/>
+      <w:r>
+        <w:t xml:space="preserve"> </w:t>
+      </w:r>
+      <w:proofErr w:type="spellStart"/>
+      <w:r>
+        <w:t>does</w:t>
+      </w:r>
+      <w:proofErr w:type="spellEnd"/>
+      <w:r>
+        <w:t xml:space="preserve"> </w:t>
+      </w:r>
+      <w:proofErr w:type="spellStart"/>
+      <w:r>
+        <w:lastRenderedPageBreak/>
+        <w:t>not</w:t>
+      </w:r>
+      <w:proofErr w:type="spellEnd"/>
+      <w:r>
+        <w:t xml:space="preserve"> </w:t>
+      </w:r>
+      <w:proofErr w:type="spellStart"/>
+      <w:r>
+        <w:t>give</w:t>
+      </w:r>
+      <w:proofErr w:type="spellEnd"/>
+      <w:r>
+        <w:t xml:space="preserve"> </w:t>
+      </w:r>
+      <w:proofErr w:type="spellStart"/>
+      <w:r>
+        <w:t>us</w:t>
+      </w:r>
+      <w:proofErr w:type="spellEnd"/>
+      <w:r>
+        <w:t xml:space="preserve"> </w:t>
+      </w:r>
+      <w:proofErr w:type="spellStart"/>
+      <w:r>
+        <w:t>the</w:t>
+      </w:r>
+      <w:proofErr w:type="spellEnd"/>
+      <w:r>
+        <w:t xml:space="preserve"> </w:t>
+      </w:r>
+      <w:proofErr w:type="spellStart"/>
+      <w:r>
+        <w:t>exact</w:t>
+      </w:r>
+      <w:proofErr w:type="spellEnd"/>
+      <w:r>
+        <w:t xml:space="preserve"> </w:t>
+      </w:r>
+      <w:proofErr w:type="spellStart"/>
+      <w:r>
+        <w:t>result</w:t>
+      </w:r>
+      <w:proofErr w:type="spellEnd"/>
+      <w:r>
+        <w:t xml:space="preserve"> </w:t>
+      </w:r>
+      <w:proofErr w:type="spellStart"/>
+      <w:r>
+        <w:t>right</w:t>
+      </w:r>
+      <w:proofErr w:type="spellEnd"/>
+      <w:r>
+        <w:t xml:space="preserve"> </w:t>
+      </w:r>
+      <w:proofErr w:type="spellStart"/>
+      <w:r>
+        <w:t>away</w:t>
+      </w:r>
+      <w:proofErr w:type="spellEnd"/>
+      <w:r>
+        <w:t xml:space="preserve">, </w:t>
+      </w:r>
+      <w:proofErr w:type="spellStart"/>
+      <w:r>
+        <w:t>because</w:t>
+      </w:r>
+      <w:proofErr w:type="spellEnd"/>
+      <w:r>
+        <w:t xml:space="preserve"> </w:t>
+      </w:r>
+      <w:proofErr w:type="spellStart"/>
+      <w:r>
+        <w:t>the</w:t>
+      </w:r>
+      <w:proofErr w:type="spellEnd"/>
+      <w:r>
+        <w:t xml:space="preserve"> </w:t>
+      </w:r>
+      <w:proofErr w:type="spellStart"/>
+      <w:r>
+        <w:t>result</w:t>
+      </w:r>
+      <w:proofErr w:type="spellEnd"/>
+      <w:r>
+        <w:t xml:space="preserve"> </w:t>
+      </w:r>
+      <w:proofErr w:type="spellStart"/>
+      <w:r>
+        <w:t>scale</w:t>
+      </w:r>
+      <w:proofErr w:type="spellEnd"/>
+      <w:r>
+        <w:t xml:space="preserve"> </w:t>
+      </w:r>
+      <w:proofErr w:type="spellStart"/>
+      <w:r>
+        <w:t>invariant</w:t>
+      </w:r>
+      <w:proofErr w:type="spellEnd"/>
+      <w:r>
+        <w:t xml:space="preserve">. </w:t>
+      </w:r>
+      <w:proofErr w:type="spellStart"/>
+      <w:r>
+        <w:t>Luckily</w:t>
+      </w:r>
+      <w:proofErr w:type="spellEnd"/>
+      <w:r>
+        <w:t xml:space="preserve"> </w:t>
+      </w:r>
+      <w:proofErr w:type="spellStart"/>
+      <w:r>
+        <w:t>we</w:t>
+      </w:r>
+      <w:proofErr w:type="spellEnd"/>
+      <w:r>
+        <w:t xml:space="preserve"> </w:t>
+      </w:r>
+      <w:proofErr w:type="spellStart"/>
+      <w:r>
+        <w:rPr>
+          <w:rFonts w:hint="eastAsia"/>
+        </w:rPr>
+        <w:t>know</w:t>
+      </w:r>
+      <w:proofErr w:type="spellEnd"/>
+      <w:r>
+        <w:t xml:space="preserve"> </w:t>
+      </w:r>
+      <w:proofErr w:type="spellStart"/>
+      <w:r>
+        <w:t>that</w:t>
+      </w:r>
+      <w:proofErr w:type="spellEnd"/>
+      <w:r>
+        <w:t xml:space="preserve"> </w:t>
+      </w:r>
+      <w:proofErr w:type="spellStart"/>
+      <w:r>
+        <w:t>the</w:t>
+      </w:r>
+      <w:proofErr w:type="spellEnd"/>
+      <w:r>
+        <w:t xml:space="preserve"> </w:t>
+      </w:r>
+      <w:proofErr w:type="spellStart"/>
+      <w:r>
+        <w:t>scale</w:t>
+      </w:r>
+      <w:proofErr w:type="spellEnd"/>
+      <w:r>
+        <w:t xml:space="preserve"> </w:t>
+      </w:r>
+      <w:proofErr w:type="spellStart"/>
+      <w:r>
+        <w:t>is</w:t>
+      </w:r>
+      <w:proofErr w:type="spellEnd"/>
+      <w:r>
+        <w:t xml:space="preserve"> </w:t>
+      </w:r>
+      <w:proofErr w:type="spellStart"/>
+      <w:r>
+        <w:t>one</w:t>
+      </w:r>
+      <w:proofErr w:type="spellEnd"/>
+      <w:r>
+        <w:t xml:space="preserve">. </w:t>
+      </w:r>
+      <w:proofErr w:type="spellStart"/>
+      <w:r>
+        <w:t>That</w:t>
+      </w:r>
+      <w:proofErr w:type="spellEnd"/>
+      <w:r>
+        <w:t xml:space="preserve"> </w:t>
+      </w:r>
+      <w:proofErr w:type="spellStart"/>
+      <w:r>
+        <w:t>means</w:t>
+      </w:r>
+      <w:proofErr w:type="spellEnd"/>
+      <w:r>
+        <w:t xml:space="preserve"> </w:t>
+      </w:r>
+      <w:proofErr w:type="spellStart"/>
+      <w:r>
+        <w:t>that</w:t>
+      </w:r>
+      <w:proofErr w:type="spellEnd"/>
+      <w:r>
+        <w:t xml:space="preserve"> </w:t>
+      </w:r>
+      <w:proofErr w:type="spellStart"/>
+      <w:r>
+        <w:t>the</w:t>
+      </w:r>
+      <w:proofErr w:type="spellEnd"/>
+      <w:r>
+        <w:t xml:space="preserve"> </w:t>
+      </w:r>
+      <w:proofErr w:type="spellStart"/>
+      <w:r>
+        <w:t>Rotation</w:t>
+      </w:r>
+      <w:proofErr w:type="spellEnd"/>
+      <w:r>
+        <w:t xml:space="preserve"> </w:t>
+      </w:r>
+      <w:proofErr w:type="spellStart"/>
+      <w:r>
+        <w:t>Part</w:t>
+      </w:r>
+      <w:proofErr w:type="spellEnd"/>
+      <w:r>
+        <w:t xml:space="preserve"> </w:t>
+      </w:r>
+      <w:proofErr w:type="spellStart"/>
+      <w:r>
+        <w:t>R</w:t>
+      </w:r>
+      <w:proofErr w:type="spellEnd"/>
+      <w:r>
+        <w:t xml:space="preserve"> of </w:t>
+      </w:r>
+      <w:proofErr w:type="spellStart"/>
+      <w:r>
+        <w:t>the</w:t>
+      </w:r>
+      <w:proofErr w:type="spellEnd"/>
+      <w:r>
+        <w:t xml:space="preserve"> </w:t>
+      </w:r>
+      <w:proofErr w:type="spellStart"/>
+      <w:r>
+        <w:t>Model</w:t>
+      </w:r>
+      <w:proofErr w:type="spellEnd"/>
+      <w:r>
+        <w:t xml:space="preserve"> </w:t>
+      </w:r>
+      <w:proofErr w:type="spellStart"/>
+      <w:r>
+        <w:t>Matrix</w:t>
+      </w:r>
+      <w:proofErr w:type="spellEnd"/>
+      <w:r>
+        <w:t xml:space="preserve">, </w:t>
+      </w:r>
+      <w:proofErr w:type="spellStart"/>
+      <w:r>
+        <w:t>who</w:t>
+      </w:r>
+      <w:proofErr w:type="spellEnd"/>
+      <w:r>
+        <w:t xml:space="preserve"> </w:t>
+      </w:r>
+      <w:proofErr w:type="spellStart"/>
+      <w:r>
+        <w:t>looks</w:t>
+      </w:r>
+      <w:proofErr w:type="spellEnd"/>
+      <w:r>
+        <w:t xml:space="preserve"> </w:t>
+      </w:r>
+      <w:proofErr w:type="spellStart"/>
+      <w:r>
+        <w:t>like</w:t>
+      </w:r>
+      <w:proofErr w:type="spellEnd"/>
+      <w:r>
+        <w:t xml:space="preserve"> </w:t>
+      </w:r>
+      <w:proofErr w:type="spellStart"/>
+      <w:r>
+        <w:t>this</w:t>
+      </w:r>
+      <w:proofErr w:type="spellEnd"/>
+      <w:r>
+        <w:t xml:space="preserve"> </w:t>
+      </w:r>
+      <m:oMath>
+        <m:d>
+          <m:dPr>
+            <m:begChr m:val="["/>
+            <m:endChr m:val="]"/>
+            <m:ctrlPr>
+              <w:rPr>
+                <w:rFonts w:ascii="Cambria Math" w:hAnsi="Cambria Math"/>
+                <w:i/>
+              </w:rPr>
+            </m:ctrlPr>
+          </m:dPr>
+          <m:e>
+            <m:m>
+              <m:mPr>
+                <m:plcHide m:val="1"/>
+                <m:mcs>
+                  <m:mc>
+                    <m:mcPr>
+                      <m:count m:val="4"/>
+                      <m:mcJc m:val="center"/>
+                    </m:mcPr>
+                  </m:mc>
+                </m:mcs>
+                <m:ctrlPr>
+                  <w:rPr>
+                    <w:rFonts w:ascii="Cambria Math" w:hAnsi="Cambria Math"/>
+                    <w:i/>
+                  </w:rPr>
+                </m:ctrlPr>
+              </m:mPr>
+              <m:mr>
+                <m:e/>
+                <m:e/>
+                <m:e>
+                  <m:r>
+                    <w:rPr>
+                      <w:rFonts w:ascii="Cambria Math" w:hAnsi="Cambria Math"/>
+                    </w:rPr>
+                    <m:t>|</m:t>
+                  </m:r>
+                </m:e>
+                <m:e>
+                  <m:sSub>
+                    <m:sSubPr>
+                      <m:ctrlPr>
+                        <w:rPr>
+                          <w:rFonts w:ascii="Cambria Math" w:hAnsi="Cambria Math"/>
+                          <w:i/>
+                        </w:rPr>
+                      </m:ctrlPr>
+                    </m:sSubPr>
+                    <m:e>
+                      <m:r>
+                        <w:rPr>
+                          <w:rFonts w:ascii="Cambria Math" w:hAnsi="Cambria Math" w:cs="Cambria Math"/>
+                        </w:rPr>
+                        <m:t>t</m:t>
+                      </m:r>
+                    </m:e>
+                    <m:sub>
+                      <m:r>
+                        <w:rPr>
+                          <w:rFonts w:ascii="Cambria Math" w:hAnsi="Cambria Math" w:cs="Cambria Math"/>
+                        </w:rPr>
+                        <m:t>x</m:t>
+                      </m:r>
+                    </m:sub>
+                  </m:sSub>
+                </m:e>
+              </m:mr>
+              <m:mr>
+                <m:e/>
+                <m:e>
+                  <m:r>
+                    <w:rPr>
+                      <w:rFonts w:ascii="Cambria Math" w:hAnsi="Cambria Math" w:cs="Cambria Math"/>
+                    </w:rPr>
+                    <m:t>R</m:t>
+                  </m:r>
+                </m:e>
+                <m:e>
+                  <m:r>
+                    <w:rPr>
+                      <w:rFonts w:ascii="Cambria Math" w:hAnsi="Cambria Math"/>
+                    </w:rPr>
+                    <m:t>|</m:t>
+                  </m:r>
+                </m:e>
+                <m:e>
+                  <m:sSub>
+                    <m:sSubPr>
+                      <m:ctrlPr>
+                        <w:rPr>
+                          <w:rFonts w:ascii="Cambria Math" w:hAnsi="Cambria Math"/>
+                          <w:i/>
+                        </w:rPr>
+                      </m:ctrlPr>
+                    </m:sSubPr>
+                    <m:e>
+                      <m:r>
+                        <w:rPr>
+                          <w:rFonts w:ascii="Cambria Math" w:hAnsi="Cambria Math" w:cs="Cambria Math"/>
+                        </w:rPr>
+                        <m:t>t</m:t>
+                      </m:r>
+                    </m:e>
+                    <m:sub>
+                      <m:r>
+                        <w:rPr>
+                          <w:rFonts w:ascii="Cambria Math" w:hAnsi="Cambria Math" w:cs="Cambria Math"/>
+                        </w:rPr>
+                        <m:t>y</m:t>
+                      </m:r>
+                    </m:sub>
+                  </m:sSub>
+                </m:e>
+              </m:mr>
+              <m:mr>
+                <m:e/>
+                <m:e/>
+                <m:e>
+                  <m:r>
+                    <w:rPr>
+                      <w:rFonts w:ascii="Cambria Math" w:hAnsi="Cambria Math"/>
+                    </w:rPr>
+                    <m:t>|</m:t>
+                  </m:r>
+                </m:e>
+                <m:e>
+                  <m:sSub>
+                    <m:sSubPr>
+                      <m:ctrlPr>
+                        <w:rPr>
+                          <w:rFonts w:ascii="Cambria Math" w:hAnsi="Cambria Math"/>
+                          <w:i/>
+                        </w:rPr>
+                      </m:ctrlPr>
+                    </m:sSubPr>
+                    <m:e>
+                      <m:r>
+                        <w:rPr>
+                          <w:rFonts w:ascii="Cambria Math" w:hAnsi="Cambria Math" w:cs="Cambria Math"/>
+                        </w:rPr>
+                        <m:t>t</m:t>
+                      </m:r>
+                    </m:e>
+                    <m:sub>
+                      <m:r>
+                        <w:rPr>
+                          <w:rFonts w:ascii="Cambria Math" w:hAnsi="Cambria Math"/>
+                        </w:rPr>
+                        <m:t>2</m:t>
+                      </m:r>
+                    </m:sub>
+                  </m:sSub>
+                </m:e>
+              </m:mr>
+              <m:mr>
+                <m:e>
+                  <m:r>
+                    <w:rPr>
+                      <w:rFonts w:ascii="Cambria Math" w:hAnsi="Cambria Math"/>
+                    </w:rPr>
+                    <m:t>0</m:t>
+                  </m:r>
+                </m:e>
+                <m:e>
+                  <m:r>
+                    <w:rPr>
+                      <w:rFonts w:ascii="Cambria Math" w:hAnsi="Cambria Math"/>
+                    </w:rPr>
+                    <m:t>0</m:t>
+                  </m:r>
+                </m:e>
+                <m:e>
+                  <m:r>
+                    <w:rPr>
+                      <w:rFonts w:ascii="Cambria Math" w:hAnsi="Cambria Math"/>
+                    </w:rPr>
+                    <m:t>0</m:t>
+                  </m:r>
+                </m:e>
+                <m:e>
+                  <m:r>
+                    <w:rPr>
+                      <w:rFonts w:ascii="Cambria Math" w:hAnsi="Cambria Math"/>
+                    </w:rPr>
+                    <m:t>1</m:t>
+                  </m:r>
+                </m:e>
+              </m:mr>
+            </m:m>
+          </m:e>
+        </m:d>
+      </m:oMath>
+      <w:r>
+        <w:t xml:space="preserve"> </w:t>
+      </w:r>
+      <w:r>
+        <w:t xml:space="preserve">, </w:t>
+      </w:r>
+      <w:proofErr w:type="spellStart"/>
+      <w:r>
+        <w:t>should</w:t>
+      </w:r>
+      <w:proofErr w:type="spellEnd"/>
+      <w:r>
+        <w:t xml:space="preserve"> </w:t>
+      </w:r>
+      <w:proofErr w:type="spellStart"/>
+      <w:r>
+        <w:t>be</w:t>
+      </w:r>
+      <w:proofErr w:type="spellEnd"/>
+      <w:r>
+        <w:t xml:space="preserve"> </w:t>
+      </w:r>
+      <w:proofErr w:type="spellStart"/>
+      <w:r>
+        <w:t>orthogonal</w:t>
+      </w:r>
+      <w:proofErr w:type="spellEnd"/>
+      <w:r>
+        <w:t xml:space="preserve">. </w:t>
+      </w:r>
+      <w:proofErr w:type="spellStart"/>
+      <w:r>
+        <w:t>To</w:t>
+      </w:r>
+      <w:proofErr w:type="spellEnd"/>
+      <w:r>
+        <w:t xml:space="preserve"> </w:t>
+      </w:r>
+      <w:proofErr w:type="spellStart"/>
+      <w:r>
+        <w:t>achieve</w:t>
+      </w:r>
+      <w:proofErr w:type="spellEnd"/>
+      <w:r>
+        <w:t xml:space="preserve"> </w:t>
+      </w:r>
+      <w:proofErr w:type="spellStart"/>
+      <w:r>
+        <w:t>this</w:t>
+      </w:r>
+      <w:proofErr w:type="spellEnd"/>
+      <w:r>
+        <w:t xml:space="preserve"> </w:t>
+      </w:r>
+      <w:proofErr w:type="spellStart"/>
+      <w:r>
+        <w:t>we</w:t>
+      </w:r>
+      <w:proofErr w:type="spellEnd"/>
+      <w:r>
+        <w:t xml:space="preserve"> </w:t>
+      </w:r>
+      <w:proofErr w:type="spellStart"/>
+      <w:r>
+        <w:t>do</w:t>
+      </w:r>
+      <w:proofErr w:type="spellEnd"/>
+      <w:r>
+        <w:t xml:space="preserve"> </w:t>
+      </w:r>
+      <w:proofErr w:type="spellStart"/>
+      <w:r>
+        <w:t>another</w:t>
+      </w:r>
+      <w:proofErr w:type="spellEnd"/>
+      <w:r>
+        <w:t xml:space="preserve"> </w:t>
+      </w:r>
+      <w:proofErr w:type="spellStart"/>
+      <w:r>
+        <w:t>Singular</w:t>
+      </w:r>
+      <w:proofErr w:type="spellEnd"/>
+      <w:r>
+        <w:t xml:space="preserve"> </w:t>
+      </w:r>
+      <w:proofErr w:type="spellStart"/>
+      <w:r>
+        <w:t>Value</w:t>
+      </w:r>
+      <w:proofErr w:type="spellEnd"/>
+      <w:r>
+        <w:t xml:space="preserve"> </w:t>
+      </w:r>
+      <w:proofErr w:type="spellStart"/>
+      <w:r>
+        <w:t>Decomposition</w:t>
+      </w:r>
+      <w:proofErr w:type="spellEnd"/>
+      <w:r>
+        <w:t xml:space="preserve"> of </w:t>
+      </w:r>
+      <w:proofErr w:type="spellStart"/>
+      <w:r>
+        <w:t>only</w:t>
+      </w:r>
+      <w:proofErr w:type="spellEnd"/>
+      <w:r>
+        <w:t xml:space="preserve"> </w:t>
+      </w:r>
+      <w:proofErr w:type="spellStart"/>
+      <w:r>
+        <w:t>R</w:t>
+      </w:r>
+      <w:proofErr w:type="spellEnd"/>
+      <w:r>
+        <w:t xml:space="preserve"> and </w:t>
+      </w:r>
+      <w:proofErr w:type="spellStart"/>
+      <w:r>
+        <w:t>replace</w:t>
+      </w:r>
+      <w:proofErr w:type="spellEnd"/>
+      <w:r>
+        <w:t xml:space="preserve"> </w:t>
+      </w:r>
+      <w:proofErr w:type="spellStart"/>
+      <w:r>
+        <w:t>R</w:t>
+      </w:r>
+      <w:proofErr w:type="spellEnd"/>
+      <w:r>
+        <w:t xml:space="preserve"> </w:t>
+      </w:r>
+      <w:proofErr w:type="spellStart"/>
+      <w:r>
+        <w:t>with</w:t>
+      </w:r>
+      <w:proofErr w:type="spellEnd"/>
+      <w:r>
+        <w:t xml:space="preserve"> </w:t>
+      </w:r>
+      <w:proofErr w:type="spellStart"/>
+      <w:r>
+        <w:t>U</w:t>
+      </w:r>
+      <w:proofErr w:type="spellEnd"/>
+      <w:r>
+        <w:t xml:space="preserve"> * V^T (</w:t>
+      </w:r>
+      <w:proofErr w:type="spellStart"/>
+      <w:r>
+        <w:t>we</w:t>
+      </w:r>
+      <w:proofErr w:type="spellEnd"/>
+      <w:r>
+        <w:t xml:space="preserve"> </w:t>
+      </w:r>
+      <w:proofErr w:type="spellStart"/>
+      <w:r>
+        <w:t>leave</w:t>
+      </w:r>
+      <w:proofErr w:type="spellEnd"/>
+      <w:r>
+        <w:t xml:space="preserve"> </w:t>
+      </w:r>
+      <w:proofErr w:type="spellStart"/>
+      <w:r>
+        <w:t>out</w:t>
+      </w:r>
+      <w:proofErr w:type="spellEnd"/>
+      <w:r>
+        <w:t xml:space="preserve"> ∑ </w:t>
+      </w:r>
+      <w:proofErr w:type="spellStart"/>
+      <w:r>
+        <w:t>since</w:t>
+      </w:r>
+      <w:proofErr w:type="spellEnd"/>
+      <w:r>
+        <w:t xml:space="preserve"> </w:t>
+      </w:r>
+      <w:proofErr w:type="spellStart"/>
+      <w:r>
+        <w:t>we</w:t>
+      </w:r>
+      <w:proofErr w:type="spellEnd"/>
+      <w:r>
+        <w:t xml:space="preserve"> </w:t>
+      </w:r>
+      <w:proofErr w:type="spellStart"/>
+      <w:r>
+        <w:t>do</w:t>
+      </w:r>
+      <w:proofErr w:type="spellEnd"/>
+      <w:r>
+        <w:t xml:space="preserve"> </w:t>
+      </w:r>
+      <w:proofErr w:type="spellStart"/>
+      <w:r>
+        <w:t>not</w:t>
+      </w:r>
+      <w:proofErr w:type="spellEnd"/>
+      <w:r>
+        <w:t xml:space="preserve"> </w:t>
+      </w:r>
+      <w:proofErr w:type="spellStart"/>
+      <w:r>
+        <w:t>scale</w:t>
+      </w:r>
+      <w:proofErr w:type="spellEnd"/>
+      <w:r>
+        <w:t xml:space="preserve">). </w:t>
+      </w:r>
+      <w:proofErr w:type="spellStart"/>
+      <w:r>
+        <w:t>Now</w:t>
+      </w:r>
+      <w:proofErr w:type="spellEnd"/>
+      <w:r>
+        <w:t xml:space="preserve"> </w:t>
+      </w:r>
+      <w:proofErr w:type="spellStart"/>
+      <w:r>
+        <w:t>we</w:t>
+      </w:r>
+      <w:proofErr w:type="spellEnd"/>
+      <w:r>
+        <w:t xml:space="preserve"> </w:t>
+      </w:r>
+      <w:proofErr w:type="spellStart"/>
+      <w:r>
+        <w:t>only</w:t>
+      </w:r>
+      <w:proofErr w:type="spellEnd"/>
+      <w:r>
+        <w:t xml:space="preserve"> </w:t>
+      </w:r>
+      <w:proofErr w:type="spellStart"/>
+      <w:r>
+        <w:t>have</w:t>
+      </w:r>
+      <w:proofErr w:type="spellEnd"/>
+      <w:r>
+        <w:t xml:space="preserve"> </w:t>
+      </w:r>
+      <w:proofErr w:type="spellStart"/>
+      <w:r>
+        <w:t>to</w:t>
+      </w:r>
+      <w:proofErr w:type="spellEnd"/>
+      <w:r>
+        <w:t xml:space="preserve"> </w:t>
+      </w:r>
+      <w:proofErr w:type="spellStart"/>
+      <w:r>
+        <w:t>scale</w:t>
+      </w:r>
+      <w:proofErr w:type="spellEnd"/>
+      <w:r>
+        <w:t xml:space="preserve"> </w:t>
+      </w:r>
+      <w:proofErr w:type="spellStart"/>
+      <w:r>
+        <w:t>tx</w:t>
+      </w:r>
+      <w:proofErr w:type="spellEnd"/>
+      <w:r>
+        <w:t xml:space="preserve">, </w:t>
+      </w:r>
+      <w:proofErr w:type="spellStart"/>
+      <w:r>
+        <w:t>ty</w:t>
+      </w:r>
+      <w:proofErr w:type="spellEnd"/>
+      <w:r>
+        <w:t xml:space="preserve"> and </w:t>
+      </w:r>
+      <w:proofErr w:type="spellStart"/>
+      <w:r>
+        <w:t>tz</w:t>
+      </w:r>
+      <w:proofErr w:type="spellEnd"/>
+      <w:r>
+        <w:t xml:space="preserve"> </w:t>
+      </w:r>
+      <w:proofErr w:type="spellStart"/>
+      <w:r>
+        <w:t>by</w:t>
+      </w:r>
+      <w:proofErr w:type="spellEnd"/>
+      <w:r>
+        <w:t xml:space="preserve"> </w:t>
+      </w:r>
+      <w:proofErr w:type="spellStart"/>
+      <w:r>
+        <w:t>the</w:t>
+      </w:r>
+      <w:proofErr w:type="spellEnd"/>
+      <w:r>
+        <w:t xml:space="preserve"> </w:t>
+      </w:r>
+      <w:proofErr w:type="spellStart"/>
+      <w:r>
+        <w:t>same</w:t>
+      </w:r>
+      <w:proofErr w:type="spellEnd"/>
+      <w:r>
+        <w:t xml:space="preserve"> </w:t>
+      </w:r>
+      <w:proofErr w:type="spellStart"/>
+      <w:r>
+        <w:t>amout</w:t>
+      </w:r>
+      <w:proofErr w:type="spellEnd"/>
+      <w:r>
+        <w:t xml:space="preserve"> </w:t>
+      </w:r>
+      <w:proofErr w:type="spellStart"/>
+      <w:r>
+        <w:t>we</w:t>
+      </w:r>
+      <w:proofErr w:type="spellEnd"/>
+      <w:r>
+        <w:t xml:space="preserve"> </w:t>
+      </w:r>
+      <w:proofErr w:type="spellStart"/>
+      <w:r>
+        <w:t>have</w:t>
+      </w:r>
+      <w:proofErr w:type="spellEnd"/>
+      <w:r>
+        <w:t xml:space="preserve"> </w:t>
+      </w:r>
+      <w:proofErr w:type="spellStart"/>
+      <w:r>
+        <w:t>scaled</w:t>
+      </w:r>
+      <w:proofErr w:type="spellEnd"/>
+      <w:r>
+        <w:t xml:space="preserve"> </w:t>
+      </w:r>
+      <w:proofErr w:type="spellStart"/>
+      <w:r>
+        <w:t>R</w:t>
+      </w:r>
+      <w:proofErr w:type="spellEnd"/>
+      <w:r>
+        <w:t xml:space="preserve"> </w:t>
+      </w:r>
+      <w:proofErr w:type="spellStart"/>
+      <w:r>
+        <w:t>right</w:t>
+      </w:r>
+      <w:proofErr w:type="spellEnd"/>
+      <w:r>
+        <w:t xml:space="preserve"> </w:t>
+      </w:r>
+      <w:proofErr w:type="spellStart"/>
+      <w:r>
+        <w:t>now</w:t>
+      </w:r>
+      <w:proofErr w:type="spellEnd"/>
+      <w:r>
+        <w:t xml:space="preserve"> and </w:t>
+      </w:r>
+      <w:proofErr w:type="spellStart"/>
+      <w:r>
+        <w:t>were</w:t>
+      </w:r>
+      <w:proofErr w:type="spellEnd"/>
+      <w:r>
+        <w:t xml:space="preserve"> </w:t>
+      </w:r>
+      <w:proofErr w:type="spellStart"/>
+      <w:r>
+        <w:rPr>
+          <w:rFonts w:hint="eastAsia"/>
+        </w:rPr>
+        <w:t>don</w:t>
+      </w:r>
+      <w:r>
+        <w:t>e</w:t>
+      </w:r>
+      <w:proofErr w:type="spellEnd"/>
+      <w:r>
+        <w:t xml:space="preserve">. </w:t>
       </w:r>
     </w:p>
     <w:p>
@@ -701,9 +3983,577 @@
     <w:p>
       <w:pPr>
         <w:ind w:firstLine="425"/>
+        <w:rPr>
+          <w:lang w:val="de-DE"/>
+        </w:rPr>
       </w:pPr>
-      <w:r>
-        <w:t xml:space="preserve">The second way is choosing a good starting </w:t>
+      <w:proofErr w:type="spellStart"/>
+      <w:r>
+        <w:t>This</w:t>
+      </w:r>
+      <w:proofErr w:type="spellEnd"/>
+      <w:r>
+        <w:t xml:space="preserve"> </w:t>
+      </w:r>
+      <w:proofErr w:type="spellStart"/>
+      <w:r>
+        <w:t>gives</w:t>
+      </w:r>
+      <w:proofErr w:type="spellEnd"/>
+      <w:r>
+        <w:t xml:space="preserve"> </w:t>
+      </w:r>
+      <w:proofErr w:type="spellStart"/>
+      <w:r>
+        <w:t>us</w:t>
+      </w:r>
+      <w:proofErr w:type="spellEnd"/>
+      <w:r>
+        <w:t xml:space="preserve"> </w:t>
+      </w:r>
+      <w:proofErr w:type="spellStart"/>
+      <w:r>
+        <w:t>results</w:t>
+      </w:r>
+      <w:proofErr w:type="spellEnd"/>
+      <w:r>
+        <w:t xml:space="preserve"> </w:t>
+      </w:r>
+      <w:proofErr w:type="spellStart"/>
+      <w:r>
+        <w:t>like</w:t>
+      </w:r>
+      <w:proofErr w:type="spellEnd"/>
+      <w:r>
+        <w:t xml:space="preserve"> </w:t>
+      </w:r>
+      <w:proofErr w:type="spellStart"/>
+      <w:r>
+        <w:t>this</w:t>
+      </w:r>
+      <w:proofErr w:type="spellEnd"/>
+      <w:r>
+        <w:t xml:space="preserve">: </w:t>
+      </w:r>
+    </w:p>
+    <w:p>
+      <w:pPr>
+        <w:ind w:firstLine="425"/>
+        <w:rPr>
+          <w:lang w:val="de-DE"/>
+        </w:rPr>
+      </w:pPr>
+    </w:p>
+    <w:p>
+      <w:pPr>
+        <w:ind w:firstLine="425"/>
+        <w:rPr>
+          <w:lang w:val="de-DE"/>
+        </w:rPr>
+      </w:pPr>
+      <w:r>
+        <w:rPr>
+          <w:lang w:val="de-DE"/>
+        </w:rPr>
+        <w:drawing>
+          <wp:inline distT="0" distB="0" distL="0" distR="0" wp14:anchorId="3702ABB7" wp14:editId="1FB59746">
+            <wp:extent cx="5733415" cy="2932822"/>
+            <wp:effectExtent l="0" t="0" r="635" b="1270"/>
+            <wp:docPr id="1067666843" name="Picture 1"/>
+            <wp:cNvGraphicFramePr>
+              <a:graphicFrameLocks xmlns:a="http://schemas.openxmlformats.org/drawingml/2006/main" noChangeAspect="1"/>
+            </wp:cNvGraphicFramePr>
+            <a:graphic xmlns:a="http://schemas.openxmlformats.org/drawingml/2006/main">
+              <a:graphicData uri="http://schemas.openxmlformats.org/drawingml/2006/picture">
+                <pic:pic xmlns:pic="http://schemas.openxmlformats.org/drawingml/2006/picture">
+                  <pic:nvPicPr>
+                    <pic:cNvPr id="1067666843" name=""/>
+                    <pic:cNvPicPr/>
+                  </pic:nvPicPr>
+                  <pic:blipFill rotWithShape="1">
+                    <a:blip r:embed="rId14"/>
+                    <a:srcRect b="6977"/>
+                    <a:stretch/>
+                  </pic:blipFill>
+                  <pic:spPr bwMode="auto">
+                    <a:xfrm>
+                      <a:off x="0" y="0"/>
+                      <a:ext cx="5733415" cy="2932822"/>
+                    </a:xfrm>
+                    <a:prstGeom prst="rect">
+                      <a:avLst/>
+                    </a:prstGeom>
+                    <a:ln>
+                      <a:noFill/>
+                    </a:ln>
+                    <a:extLst>
+                      <a:ext uri="{53640926-AAD7-44D8-BBD7-CCE9431645EC}">
+                        <a14:shadowObscured xmlns:a14="http://schemas.microsoft.com/office/drawing/2010/main"/>
+                      </a:ext>
+                    </a:extLst>
+                  </pic:spPr>
+                </pic:pic>
+              </a:graphicData>
+            </a:graphic>
+          </wp:inline>
+        </w:drawing>
+      </w:r>
+    </w:p>
+    <w:p>
+      <w:pPr>
+        <w:ind w:firstLine="425"/>
+        <w:rPr>
+          <w:i/>
+          <w:lang w:val="de-DE"/>
+        </w:rPr>
+      </w:pPr>
+    </w:p>
+    <w:p>
+      <w:pPr>
+        <w:ind w:firstLine="425"/>
+        <w:rPr>
+          <w:iCs/>
+          <w:lang w:val="de-DE"/>
+        </w:rPr>
+      </w:pPr>
+      <w:proofErr w:type="spellStart"/>
+      <w:r>
+        <w:rPr>
+          <w:iCs/>
+        </w:rPr>
+        <w:t>To</w:t>
+      </w:r>
+      <w:proofErr w:type="spellEnd"/>
+      <w:r>
+        <w:rPr>
+          <w:iCs/>
+        </w:rPr>
+        <w:t xml:space="preserve"> </w:t>
+      </w:r>
+      <w:proofErr w:type="spellStart"/>
+      <w:r>
+        <w:rPr>
+          <w:iCs/>
+        </w:rPr>
+        <w:t>note</w:t>
+      </w:r>
+      <w:proofErr w:type="spellEnd"/>
+      <w:r>
+        <w:rPr>
+          <w:iCs/>
+        </w:rPr>
+        <w:t xml:space="preserve"> </w:t>
+      </w:r>
+      <w:proofErr w:type="spellStart"/>
+      <w:r>
+        <w:rPr>
+          <w:iCs/>
+        </w:rPr>
+        <w:t>is</w:t>
+      </w:r>
+      <w:proofErr w:type="spellEnd"/>
+      <w:r>
+        <w:rPr>
+          <w:iCs/>
+        </w:rPr>
+        <w:t xml:space="preserve"> </w:t>
+      </w:r>
+      <w:proofErr w:type="spellStart"/>
+      <w:r>
+        <w:rPr>
+          <w:iCs/>
+        </w:rPr>
+        <w:t>that</w:t>
+      </w:r>
+      <w:proofErr w:type="spellEnd"/>
+      <w:r>
+        <w:rPr>
+          <w:iCs/>
+        </w:rPr>
+        <w:t xml:space="preserve"> </w:t>
+      </w:r>
+      <w:proofErr w:type="spellStart"/>
+      <w:r>
+        <w:rPr>
+          <w:iCs/>
+        </w:rPr>
+        <w:t>the</w:t>
+      </w:r>
+      <w:proofErr w:type="spellEnd"/>
+      <w:r>
+        <w:rPr>
+          <w:iCs/>
+        </w:rPr>
+        <w:t xml:space="preserve"> </w:t>
+      </w:r>
+      <w:proofErr w:type="spellStart"/>
+      <w:r>
+        <w:rPr>
+          <w:iCs/>
+        </w:rPr>
+        <w:t>thest</w:t>
+      </w:r>
+      <w:proofErr w:type="spellEnd"/>
+      <w:r>
+        <w:rPr>
+          <w:iCs/>
+        </w:rPr>
+        <w:t xml:space="preserve"> </w:t>
+      </w:r>
+      <w:proofErr w:type="spellStart"/>
+      <w:r>
+        <w:rPr>
+          <w:iCs/>
+        </w:rPr>
+        <w:t>keypoints</w:t>
+      </w:r>
+      <w:proofErr w:type="spellEnd"/>
+      <w:r>
+        <w:rPr>
+          <w:iCs/>
+        </w:rPr>
+        <w:t xml:space="preserve"> </w:t>
+      </w:r>
+      <w:proofErr w:type="spellStart"/>
+      <w:r>
+        <w:rPr>
+          <w:iCs/>
+        </w:rPr>
+        <w:t>are</w:t>
+      </w:r>
+      <w:proofErr w:type="spellEnd"/>
+      <w:r>
+        <w:rPr>
+          <w:iCs/>
+        </w:rPr>
+        <w:t xml:space="preserve"> </w:t>
+      </w:r>
+      <w:proofErr w:type="spellStart"/>
+      <w:r>
+        <w:rPr>
+          <w:iCs/>
+        </w:rPr>
+        <w:t>very</w:t>
+      </w:r>
+      <w:proofErr w:type="spellEnd"/>
+      <w:r>
+        <w:rPr>
+          <w:iCs/>
+        </w:rPr>
+        <w:t xml:space="preserve"> </w:t>
+      </w:r>
+      <w:proofErr w:type="spellStart"/>
+      <w:r>
+        <w:rPr>
+          <w:iCs/>
+        </w:rPr>
+        <w:t>accurate</w:t>
+      </w:r>
+      <w:proofErr w:type="spellEnd"/>
+      <w:r>
+        <w:rPr>
+          <w:iCs/>
+        </w:rPr>
+        <w:t xml:space="preserve"> (</w:t>
+      </w:r>
+      <w:proofErr w:type="spellStart"/>
+      <w:r>
+        <w:rPr>
+          <w:iCs/>
+        </w:rPr>
+        <w:t>the</w:t>
+      </w:r>
+      <w:proofErr w:type="spellEnd"/>
+      <w:r>
+        <w:rPr>
+          <w:iCs/>
+        </w:rPr>
+        <w:t xml:space="preserve"> </w:t>
+      </w:r>
+      <w:proofErr w:type="spellStart"/>
+      <w:r>
+        <w:rPr>
+          <w:iCs/>
+        </w:rPr>
+        <w:t>only</w:t>
+      </w:r>
+      <w:proofErr w:type="spellEnd"/>
+      <w:r>
+        <w:rPr>
+          <w:iCs/>
+        </w:rPr>
+        <w:t xml:space="preserve"> </w:t>
+      </w:r>
+      <w:proofErr w:type="spellStart"/>
+      <w:r>
+        <w:rPr>
+          <w:iCs/>
+        </w:rPr>
+        <w:t>errors</w:t>
+      </w:r>
+      <w:proofErr w:type="spellEnd"/>
+      <w:r>
+        <w:rPr>
+          <w:iCs/>
+        </w:rPr>
+        <w:t xml:space="preserve"> </w:t>
+      </w:r>
+      <w:proofErr w:type="spellStart"/>
+      <w:r>
+        <w:rPr>
+          <w:iCs/>
+        </w:rPr>
+        <w:t>are</w:t>
+      </w:r>
+      <w:proofErr w:type="spellEnd"/>
+      <w:r>
+        <w:rPr>
+          <w:iCs/>
+        </w:rPr>
+        <w:t xml:space="preserve"> </w:t>
+      </w:r>
+      <w:proofErr w:type="spellStart"/>
+      <w:r>
+        <w:rPr>
+          <w:iCs/>
+        </w:rPr>
+        <w:t>floating</w:t>
+      </w:r>
+      <w:proofErr w:type="spellEnd"/>
+      <w:r>
+        <w:rPr>
+          <w:iCs/>
+        </w:rPr>
+        <w:t xml:space="preserve"> </w:t>
+      </w:r>
+      <w:proofErr w:type="spellStart"/>
+      <w:r>
+        <w:rPr>
+          <w:iCs/>
+        </w:rPr>
+        <w:t>point</w:t>
+      </w:r>
+      <w:proofErr w:type="spellEnd"/>
+      <w:r>
+        <w:rPr>
+          <w:iCs/>
+        </w:rPr>
+        <w:t xml:space="preserve"> </w:t>
+      </w:r>
+      <w:proofErr w:type="spellStart"/>
+      <w:r>
+        <w:rPr>
+          <w:iCs/>
+        </w:rPr>
+        <w:t>errors</w:t>
+      </w:r>
+      <w:proofErr w:type="spellEnd"/>
+      <w:r>
+        <w:rPr>
+          <w:iCs/>
+        </w:rPr>
+        <w:t xml:space="preserve">) </w:t>
+      </w:r>
+      <w:proofErr w:type="spellStart"/>
+      <w:r>
+        <w:rPr>
+          <w:iCs/>
+        </w:rPr>
+        <w:t>so</w:t>
+      </w:r>
+      <w:proofErr w:type="spellEnd"/>
+      <w:r>
+        <w:rPr>
+          <w:iCs/>
+        </w:rPr>
+        <w:t xml:space="preserve"> </w:t>
+      </w:r>
+      <w:proofErr w:type="spellStart"/>
+      <w:r>
+        <w:rPr>
+          <w:iCs/>
+        </w:rPr>
+        <w:t>the</w:t>
+      </w:r>
+      <w:proofErr w:type="spellEnd"/>
+      <w:r>
+        <w:rPr>
+          <w:iCs/>
+        </w:rPr>
+        <w:t xml:space="preserve"> </w:t>
+      </w:r>
+      <w:proofErr w:type="spellStart"/>
+      <w:r>
+        <w:rPr>
+          <w:iCs/>
+        </w:rPr>
+        <w:t>result</w:t>
+      </w:r>
+      <w:proofErr w:type="spellEnd"/>
+      <w:r>
+        <w:rPr>
+          <w:iCs/>
+        </w:rPr>
+        <w:t xml:space="preserve"> </w:t>
+      </w:r>
+      <w:proofErr w:type="spellStart"/>
+      <w:r>
+        <w:rPr>
+          <w:iCs/>
+        </w:rPr>
+        <w:t>may</w:t>
+      </w:r>
+      <w:proofErr w:type="spellEnd"/>
+      <w:r>
+        <w:rPr>
+          <w:iCs/>
+        </w:rPr>
+        <w:t xml:space="preserve"> </w:t>
+      </w:r>
+      <w:proofErr w:type="spellStart"/>
+      <w:r>
+        <w:rPr>
+          <w:iCs/>
+        </w:rPr>
+        <w:t>be</w:t>
+      </w:r>
+      <w:proofErr w:type="spellEnd"/>
+      <w:r>
+        <w:rPr>
+          <w:iCs/>
+        </w:rPr>
+        <w:t xml:space="preserve"> </w:t>
+      </w:r>
+      <w:proofErr w:type="spellStart"/>
+      <w:r>
+        <w:rPr>
+          <w:iCs/>
+        </w:rPr>
+        <w:t>worse</w:t>
+      </w:r>
+      <w:proofErr w:type="spellEnd"/>
+      <w:r>
+        <w:rPr>
+          <w:iCs/>
+        </w:rPr>
+        <w:t xml:space="preserve"> </w:t>
+      </w:r>
+      <w:proofErr w:type="spellStart"/>
+      <w:r>
+        <w:rPr>
+          <w:iCs/>
+        </w:rPr>
+        <w:t>with</w:t>
+      </w:r>
+      <w:proofErr w:type="spellEnd"/>
+      <w:r>
+        <w:rPr>
+          <w:iCs/>
+        </w:rPr>
+        <w:t xml:space="preserve"> </w:t>
+      </w:r>
+      <w:proofErr w:type="spellStart"/>
+      <w:r>
+        <w:rPr>
+          <w:iCs/>
+        </w:rPr>
+        <w:t>worse</w:t>
+      </w:r>
+      <w:proofErr w:type="spellEnd"/>
+      <w:r>
+        <w:rPr>
+          <w:iCs/>
+        </w:rPr>
+        <w:t xml:space="preserve"> </w:t>
+      </w:r>
+      <w:proofErr w:type="spellStart"/>
+      <w:r>
+        <w:rPr>
+          <w:iCs/>
+        </w:rPr>
+        <w:t>keypoints</w:t>
+      </w:r>
+      <w:proofErr w:type="spellEnd"/>
+      <w:r>
+        <w:rPr>
+          <w:iCs/>
+        </w:rPr>
+        <w:t xml:space="preserve">. </w:t>
+      </w:r>
+    </w:p>
+    <w:p>
+      <w:pPr>
+        <w:ind w:firstLine="425"/>
+        <w:rPr>
+          <w:iCs/>
+        </w:rPr>
+      </w:pPr>
+    </w:p>
+    <w:p>
+      <w:pPr>
+        <w:ind w:firstLine="425"/>
+        <w:rPr>
+          <w:i/>
+        </w:rPr>
+      </w:pPr>
+      <w:r>
+        <w:t xml:space="preserve">The </w:t>
+      </w:r>
+      <w:proofErr w:type="spellStart"/>
+      <w:r>
+        <w:t>second</w:t>
+      </w:r>
+      <w:proofErr w:type="spellEnd"/>
+      <w:r>
+        <w:t xml:space="preserve"> </w:t>
+      </w:r>
+      <w:proofErr w:type="spellStart"/>
+      <w:r>
+        <w:t>way</w:t>
+      </w:r>
+      <w:proofErr w:type="spellEnd"/>
+      <w:r>
+        <w:t xml:space="preserve"> </w:t>
+      </w:r>
+      <w:proofErr w:type="spellStart"/>
+      <w:r>
+        <w:t>is</w:t>
+      </w:r>
+      <w:proofErr w:type="spellEnd"/>
+      <w:r>
+        <w:t xml:space="preserve"> </w:t>
+      </w:r>
+      <w:proofErr w:type="spellStart"/>
+      <w:r>
+        <w:t>choosing</w:t>
+      </w:r>
+      <w:proofErr w:type="spellEnd"/>
+      <w:r>
+        <w:t xml:space="preserve"> </w:t>
+      </w:r>
+      <w:proofErr w:type="spellStart"/>
+      <w:r>
+        <w:t>a</w:t>
+      </w:r>
+      <w:proofErr w:type="spellEnd"/>
+      <w:r>
+        <w:t xml:space="preserve"> </w:t>
+      </w:r>
+      <w:proofErr w:type="spellStart"/>
+      <w:r>
+        <w:t>good</w:t>
+      </w:r>
+      <w:proofErr w:type="spellEnd"/>
+      <w:r>
+        <w:t xml:space="preserve"> </w:t>
+      </w:r>
+      <w:proofErr w:type="spellStart"/>
+      <w:r>
+        <w:t>starting</w:t>
+      </w:r>
+      <w:proofErr w:type="spellEnd"/>
+      <w:r>
+        <w:t xml:space="preserve"> </w:t>
       </w:r>
       <w:proofErr w:type="spellStart"/>
       <w:r>
@@ -711,7 +4561,31 @@
       </w:r>
       <w:proofErr w:type="spellEnd"/>
       <w:r>
-        <w:t xml:space="preserve"> in the form of </w:t>
+        <w:t xml:space="preserve"> </w:t>
+      </w:r>
+      <w:proofErr w:type="spellStart"/>
+      <w:r>
+        <w:t>in</w:t>
+      </w:r>
+      <w:proofErr w:type="spellEnd"/>
+      <w:r>
+        <w:t xml:space="preserve"> </w:t>
+      </w:r>
+      <w:proofErr w:type="spellStart"/>
+      <w:r>
+        <w:t>the</w:t>
+      </w:r>
+      <w:proofErr w:type="spellEnd"/>
+      <w:r>
+        <w:t xml:space="preserve"> </w:t>
+      </w:r>
+      <w:proofErr w:type="spellStart"/>
+      <w:r>
+        <w:t>form</w:t>
+      </w:r>
+      <w:proofErr w:type="spellEnd"/>
+      <w:r>
+        <w:t xml:space="preserve"> of </w:t>
       </w:r>
       <m:oMath>
         <m:d>
@@ -916,7 +4790,15 @@
         </m:r>
       </m:oMath>
       <w:r>
-        <w:t xml:space="preserve">and parameters </w:t>
+        <w:t xml:space="preserve">and </w:t>
+      </w:r>
+      <w:proofErr w:type="spellStart"/>
+      <w:r>
+        <w:t>parameters</w:t>
+      </w:r>
+      <w:proofErr w:type="spellEnd"/>
+      <w:r>
+        <w:t xml:space="preserve"> </w:t>
       </w:r>
       <w:proofErr w:type="spellStart"/>
       <w:r>
@@ -957,7 +4839,15 @@
       </w:r>
       <w:proofErr w:type="spellEnd"/>
       <w:r>
-        <w:t xml:space="preserve">, ty and </w:t>
+        <w:t xml:space="preserve">, </w:t>
+      </w:r>
+      <w:proofErr w:type="spellStart"/>
+      <w:r>
+        <w:t>ty</w:t>
+      </w:r>
+      <w:proofErr w:type="spellEnd"/>
+      <w:r>
+        <w:t xml:space="preserve"> and </w:t>
       </w:r>
       <w:proofErr w:type="spellStart"/>
       <w:r>
@@ -965,7 +4855,210 @@
       </w:r>
       <w:proofErr w:type="spellEnd"/>
       <w:r>
-        <w:t xml:space="preserve"> and using an optimization method like Levenberg-Marquardt to find the optimal model_matrix. This seems to be the more promising path, since we don’t have perfect keypoints and the 3d model of the car is only approximative.  </w:t>
+        <w:t xml:space="preserve"> and </w:t>
+      </w:r>
+      <w:proofErr w:type="spellStart"/>
+      <w:r>
+        <w:t>using</w:t>
+      </w:r>
+      <w:proofErr w:type="spellEnd"/>
+      <w:r>
+        <w:t xml:space="preserve"> </w:t>
+      </w:r>
+      <w:proofErr w:type="spellStart"/>
+      <w:r>
+        <w:t>an</w:t>
+      </w:r>
+      <w:proofErr w:type="spellEnd"/>
+      <w:r>
+        <w:t xml:space="preserve"> </w:t>
+      </w:r>
+      <w:proofErr w:type="spellStart"/>
+      <w:r>
+        <w:t>optimization</w:t>
+      </w:r>
+      <w:proofErr w:type="spellEnd"/>
+      <w:r>
+        <w:t xml:space="preserve"> </w:t>
+      </w:r>
+      <w:proofErr w:type="spellStart"/>
+      <w:r>
+        <w:t>method</w:t>
+      </w:r>
+      <w:proofErr w:type="spellEnd"/>
+      <w:r>
+        <w:t xml:space="preserve"> like Levenberg-Marquardt to find the optimal model_matrix. </w:t>
+      </w:r>
+      <w:proofErr w:type="spellStart"/>
+      <w:r>
+        <w:t>This</w:t>
+      </w:r>
+      <w:proofErr w:type="spellEnd"/>
+      <w:r>
+        <w:t xml:space="preserve"> </w:t>
+      </w:r>
+      <w:proofErr w:type="spellStart"/>
+      <w:r>
+        <w:t>seems</w:t>
+      </w:r>
+      <w:proofErr w:type="spellEnd"/>
+      <w:r>
+        <w:t xml:space="preserve"> </w:t>
+      </w:r>
+      <w:proofErr w:type="spellStart"/>
+      <w:r>
+        <w:t>to</w:t>
+      </w:r>
+      <w:proofErr w:type="spellEnd"/>
+      <w:r>
+        <w:t xml:space="preserve"> </w:t>
+      </w:r>
+      <w:proofErr w:type="spellStart"/>
+      <w:r>
+        <w:t>be</w:t>
+      </w:r>
+      <w:proofErr w:type="spellEnd"/>
+      <w:r>
+        <w:t xml:space="preserve"> </w:t>
+      </w:r>
+      <w:proofErr w:type="spellStart"/>
+      <w:r>
+        <w:t>a</w:t>
+      </w:r>
+      <w:proofErr w:type="spellEnd"/>
+      <w:r>
+        <w:t xml:space="preserve"> </w:t>
+      </w:r>
+      <w:proofErr w:type="spellStart"/>
+      <w:r>
+        <w:t>better</w:t>
+      </w:r>
+      <w:proofErr w:type="spellEnd"/>
+      <w:r>
+        <w:t xml:space="preserve"> </w:t>
+      </w:r>
+      <w:proofErr w:type="spellStart"/>
+      <w:r>
+        <w:t>way</w:t>
+      </w:r>
+      <w:proofErr w:type="spellEnd"/>
+      <w:r>
+        <w:t xml:space="preserve">, </w:t>
+      </w:r>
+      <w:proofErr w:type="spellStart"/>
+      <w:r>
+        <w:t>if</w:t>
+      </w:r>
+      <w:proofErr w:type="spellEnd"/>
+      <w:r>
+        <w:t xml:space="preserve"> </w:t>
+      </w:r>
+      <w:proofErr w:type="spellStart"/>
+      <w:r>
+        <w:t>the</w:t>
+      </w:r>
+      <w:proofErr w:type="spellEnd"/>
+      <w:r>
+        <w:t xml:space="preserve"> </w:t>
+      </w:r>
+      <w:proofErr w:type="spellStart"/>
+      <w:r>
+        <w:t>keypoints</w:t>
+      </w:r>
+      <w:proofErr w:type="spellEnd"/>
+      <w:r>
+        <w:t xml:space="preserve"> </w:t>
+      </w:r>
+      <w:proofErr w:type="spellStart"/>
+      <w:r>
+        <w:t>are</w:t>
+      </w:r>
+      <w:proofErr w:type="spellEnd"/>
+      <w:r>
+        <w:t xml:space="preserve"> </w:t>
+      </w:r>
+      <w:proofErr w:type="spellStart"/>
+      <w:r>
+        <w:t>really</w:t>
+      </w:r>
+      <w:proofErr w:type="spellEnd"/>
+      <w:r>
+        <w:t xml:space="preserve"> </w:t>
+      </w:r>
+      <w:proofErr w:type="spellStart"/>
+      <w:r>
+        <w:t>bad</w:t>
+      </w:r>
+      <w:proofErr w:type="spellEnd"/>
+      <w:r>
+        <w:t xml:space="preserve">, </w:t>
+      </w:r>
+      <w:proofErr w:type="spellStart"/>
+      <w:r>
+        <w:t>but</w:t>
+      </w:r>
+      <w:proofErr w:type="spellEnd"/>
+      <w:r>
+        <w:t xml:space="preserve"> </w:t>
+      </w:r>
+      <w:proofErr w:type="spellStart"/>
+      <w:r>
+        <w:t>we</w:t>
+      </w:r>
+      <w:proofErr w:type="spellEnd"/>
+      <w:r>
+        <w:t xml:space="preserve"> </w:t>
+      </w:r>
+      <w:proofErr w:type="spellStart"/>
+      <w:r>
+        <w:t>still</w:t>
+      </w:r>
+      <w:proofErr w:type="spellEnd"/>
+      <w:r>
+        <w:t xml:space="preserve"> </w:t>
+      </w:r>
+      <w:proofErr w:type="spellStart"/>
+      <w:r>
+        <w:t>need</w:t>
+      </w:r>
+      <w:proofErr w:type="spellEnd"/>
+      <w:r>
+        <w:t xml:space="preserve"> </w:t>
+      </w:r>
+      <w:proofErr w:type="spellStart"/>
+      <w:r>
+        <w:t>to</w:t>
+      </w:r>
+      <w:proofErr w:type="spellEnd"/>
+      <w:r>
+        <w:t xml:space="preserve"> </w:t>
+      </w:r>
+      <w:proofErr w:type="spellStart"/>
+      <w:r>
+        <w:t>implement</w:t>
+      </w:r>
+      <w:proofErr w:type="spellEnd"/>
+      <w:r>
+        <w:t xml:space="preserve"> and </w:t>
+      </w:r>
+      <w:proofErr w:type="spellStart"/>
+      <w:r>
+        <w:t>test</w:t>
+      </w:r>
+      <w:proofErr w:type="spellEnd"/>
+      <w:r>
+        <w:t xml:space="preserve"> </w:t>
+      </w:r>
+      <w:proofErr w:type="spellStart"/>
+      <w:r>
+        <w:t>this</w:t>
+      </w:r>
+      <w:proofErr w:type="spellEnd"/>
+      <w:r>
+        <w:t>.</w:t>
+      </w:r>
+      <w:r>
+        <w:t>  </w:t>
       </w:r>
     </w:p>
     <w:p>
@@ -978,7 +5071,221 @@
         <w:ind w:firstLine="425"/>
       </w:pPr>
       <w:r>
-        <w:t>We also consider using RANSAC to handle outliers and improve the estimate. </w:t>
+        <w:t xml:space="preserve">We also consider using RANSAC to handle outliers and </w:t>
+      </w:r>
+      <w:proofErr w:type="spellStart"/>
+      <w:r>
+        <w:t>improve</w:t>
+      </w:r>
+      <w:proofErr w:type="spellEnd"/>
+      <w:r>
+        <w:t xml:space="preserve"> </w:t>
+      </w:r>
+      <w:proofErr w:type="spellStart"/>
+      <w:r>
+        <w:t>the</w:t>
+      </w:r>
+      <w:proofErr w:type="spellEnd"/>
+      <w:r>
+        <w:t xml:space="preserve"> </w:t>
+      </w:r>
+      <w:proofErr w:type="spellStart"/>
+      <w:r>
+        <w:t>estimate</w:t>
+      </w:r>
+      <w:proofErr w:type="spellEnd"/>
+      <w:r>
+        <w:t>.</w:t>
+      </w:r>
+      <w:r>
+        <w:t xml:space="preserve"> </w:t>
+      </w:r>
+      <w:proofErr w:type="spellStart"/>
+      <w:r>
+        <w:t>Another</w:t>
+      </w:r>
+      <w:proofErr w:type="spellEnd"/>
+      <w:r>
+        <w:t xml:space="preserve"> </w:t>
+      </w:r>
+      <w:proofErr w:type="spellStart"/>
+      <w:r>
+        <w:t>way</w:t>
+      </w:r>
+      <w:proofErr w:type="spellEnd"/>
+      <w:r>
+        <w:t xml:space="preserve"> </w:t>
+      </w:r>
+      <w:proofErr w:type="spellStart"/>
+      <w:r>
+        <w:t>to</w:t>
+      </w:r>
+      <w:proofErr w:type="spellEnd"/>
+      <w:r>
+        <w:t xml:space="preserve"> </w:t>
+      </w:r>
+      <w:proofErr w:type="spellStart"/>
+      <w:r>
+        <w:t>handle</w:t>
+      </w:r>
+      <w:proofErr w:type="spellEnd"/>
+      <w:r>
+        <w:t xml:space="preserve"> </w:t>
+      </w:r>
+      <w:proofErr w:type="spellStart"/>
+      <w:r>
+        <w:t>it</w:t>
+      </w:r>
+      <w:proofErr w:type="spellEnd"/>
+      <w:r>
+        <w:t xml:space="preserve"> </w:t>
+      </w:r>
+      <w:proofErr w:type="spellStart"/>
+      <w:r>
+        <w:t>would</w:t>
+      </w:r>
+      <w:proofErr w:type="spellEnd"/>
+      <w:r>
+        <w:t xml:space="preserve"> </w:t>
+      </w:r>
+      <w:proofErr w:type="spellStart"/>
+      <w:r>
+        <w:t>be</w:t>
+      </w:r>
+      <w:proofErr w:type="spellEnd"/>
+      <w:r>
+        <w:t xml:space="preserve"> </w:t>
+      </w:r>
+      <w:proofErr w:type="spellStart"/>
+      <w:r>
+        <w:t>to</w:t>
+      </w:r>
+      <w:proofErr w:type="spellEnd"/>
+      <w:r>
+        <w:t xml:space="preserve"> </w:t>
+      </w:r>
+      <w:proofErr w:type="spellStart"/>
+      <w:r>
+        <w:t>give</w:t>
+      </w:r>
+      <w:proofErr w:type="spellEnd"/>
+      <w:r>
+        <w:t xml:space="preserve"> </w:t>
+      </w:r>
+      <w:proofErr w:type="spellStart"/>
+      <w:r>
+        <w:t>the</w:t>
+      </w:r>
+      <w:proofErr w:type="spellEnd"/>
+      <w:r>
+        <w:t xml:space="preserve"> </w:t>
+      </w:r>
+      <w:proofErr w:type="spellStart"/>
+      <w:r>
+        <w:t>keypoints</w:t>
+      </w:r>
+      <w:proofErr w:type="spellEnd"/>
+      <w:r>
+        <w:t xml:space="preserve"> </w:t>
+      </w:r>
+      <w:proofErr w:type="spellStart"/>
+      <w:r>
+        <w:t>different</w:t>
+      </w:r>
+      <w:proofErr w:type="spellEnd"/>
+      <w:r>
+        <w:t xml:space="preserve"> </w:t>
+      </w:r>
+      <w:proofErr w:type="spellStart"/>
+      <w:r>
+        <w:t>weights</w:t>
+      </w:r>
+      <w:proofErr w:type="spellEnd"/>
+      <w:r>
+        <w:t xml:space="preserve"> </w:t>
+      </w:r>
+      <w:proofErr w:type="spellStart"/>
+      <w:r>
+        <w:t>according</w:t>
+      </w:r>
+      <w:proofErr w:type="spellEnd"/>
+      <w:r>
+        <w:t xml:space="preserve"> </w:t>
+      </w:r>
+      <w:proofErr w:type="spellStart"/>
+      <w:r>
+        <w:t>to</w:t>
+      </w:r>
+      <w:proofErr w:type="spellEnd"/>
+      <w:r>
+        <w:t xml:space="preserve"> </w:t>
+      </w:r>
+      <w:proofErr w:type="spellStart"/>
+      <w:r>
+        <w:t>how</w:t>
+      </w:r>
+      <w:proofErr w:type="spellEnd"/>
+      <w:r>
+        <w:t xml:space="preserve"> </w:t>
+      </w:r>
+      <w:proofErr w:type="spellStart"/>
+      <w:r>
+        <w:t>confident</w:t>
+      </w:r>
+      <w:proofErr w:type="spellEnd"/>
+      <w:r>
+        <w:t xml:space="preserve"> </w:t>
+      </w:r>
+      <w:proofErr w:type="spellStart"/>
+      <w:r>
+        <w:t>the</w:t>
+      </w:r>
+      <w:proofErr w:type="spellEnd"/>
+      <w:r>
+        <w:t xml:space="preserve"> </w:t>
+      </w:r>
+      <w:proofErr w:type="spellStart"/>
+      <w:r>
+        <w:t>Deep-learing</w:t>
+      </w:r>
+      <w:proofErr w:type="spellEnd"/>
+      <w:r>
+        <w:t xml:space="preserve"> </w:t>
+      </w:r>
+      <w:proofErr w:type="spellStart"/>
+      <w:r>
+        <w:t>model</w:t>
+      </w:r>
+      <w:proofErr w:type="spellEnd"/>
+      <w:r>
+        <w:t xml:space="preserve"> </w:t>
+      </w:r>
+      <w:proofErr w:type="spellStart"/>
+      <w:r>
+        <w:t>is</w:t>
+      </w:r>
+      <w:proofErr w:type="spellEnd"/>
+      <w:r>
+        <w:t xml:space="preserve"> </w:t>
+      </w:r>
+      <w:proofErr w:type="spellStart"/>
+      <w:r>
+        <w:t>in</w:t>
+      </w:r>
+      <w:proofErr w:type="spellEnd"/>
+      <w:r>
+        <w:t xml:space="preserve"> </w:t>
+      </w:r>
+      <w:proofErr w:type="spellStart"/>
+      <w:r>
+        <w:t>them</w:t>
+      </w:r>
+      <w:proofErr w:type="spellEnd"/>
+      <w:r>
+        <w:t xml:space="preserve">. </w:t>
+      </w:r>
+      <w:r>
+        <w:t> </w:t>
       </w:r>
     </w:p>
     <w:p>
@@ -1600,6 +5907,7 @@
   <w:style w:type="character" w:default="1" w:styleId="DefaultParagraphFont">
     <w:name w:val="Default Paragraph Font"/>
     <w:uiPriority w:val="1"/>
+    <w:semiHidden/>
     <w:unhideWhenUsed/>
   </w:style>
   <w:style w:type="table" w:default="1" w:styleId="TableNormal">

</xml_diff>